<commit_message>
add model image of diagram
</commit_message>
<xml_diff>
--- a/Menu.docx
+++ b/Menu.docx
@@ -42,8 +42,6 @@
           <w:szCs w:val="24"/>
         </w:rPr>
       </w:pPr>
-      <w:bookmarkStart w:id="0" w:name="_GoBack"/>
-      <w:bookmarkEnd w:id="0"/>
     </w:p>
     <w:p>
       <w:pPr>
@@ -79,48 +77,29 @@
           <w:rFonts w:ascii="Times New Roman" w:eastAsia="Times New Roman" w:hAnsi="Times New Roman" w:cs="Times New Roman"/>
           <w:sz w:val="24"/>
           <w:szCs w:val="24"/>
-        </w:rPr>
-      </w:pPr>
-      <w:r>
-        <w:rPr>
-          <w:rFonts w:ascii="Times New Roman" w:eastAsia="Times New Roman" w:hAnsi="Times New Roman" w:cs="Times New Roman"/>
-          <w:b/>
-          <w:bCs/>
-          <w:sz w:val="24"/>
-          <w:szCs w:val="24"/>
-        </w:rPr>
-        <w:t xml:space="preserve">Nom du </w:t>
-      </w:r>
-      <w:proofErr w:type="spellStart"/>
-      <w:r>
-        <w:rPr>
-          <w:rFonts w:ascii="Times New Roman" w:eastAsia="Times New Roman" w:hAnsi="Times New Roman" w:cs="Times New Roman"/>
-          <w:b/>
-          <w:bCs/>
-          <w:sz w:val="24"/>
-          <w:szCs w:val="24"/>
-        </w:rPr>
-        <w:t>projet</w:t>
-      </w:r>
-      <w:proofErr w:type="spellEnd"/>
-      <w:r>
-        <w:rPr>
-          <w:rFonts w:ascii="Times New Roman" w:eastAsia="Times New Roman" w:hAnsi="Times New Roman" w:cs="Times New Roman"/>
-          <w:sz w:val="24"/>
-          <w:szCs w:val="24"/>
-        </w:rPr>
-        <w:t xml:space="preserve"> : Site Web de </w:t>
-      </w:r>
-      <w:proofErr w:type="spellStart"/>
-      <w:r>
-        <w:rPr>
-          <w:rFonts w:ascii="Times New Roman" w:eastAsia="Times New Roman" w:hAnsi="Times New Roman" w:cs="Times New Roman"/>
-          <w:sz w:val="24"/>
-          <w:szCs w:val="24"/>
-        </w:rPr>
-        <w:t>Recettes</w:t>
-      </w:r>
-      <w:proofErr w:type="spellEnd"/>
+          <w:lang w:val="fr-FR"/>
+        </w:rPr>
+      </w:pPr>
+      <w:r>
+        <w:rPr>
+          <w:rFonts w:ascii="Times New Roman" w:eastAsia="Times New Roman" w:hAnsi="Times New Roman" w:cs="Times New Roman"/>
+          <w:b/>
+          <w:bCs/>
+          <w:sz w:val="24"/>
+          <w:szCs w:val="24"/>
+          <w:lang w:val="fr-FR"/>
+        </w:rPr>
+        <w:t>Nom du projet</w:t>
+      </w:r>
+      <w:r>
+        <w:rPr>
+          <w:rFonts w:ascii="Times New Roman" w:eastAsia="Times New Roman" w:hAnsi="Times New Roman" w:cs="Times New Roman"/>
+          <w:sz w:val="24"/>
+          <w:szCs w:val="24"/>
+          <w:lang w:val="fr-FR"/>
+        </w:rPr>
+        <w:t xml:space="preserve"> : Site Web de Recettes</w:t>
+      </w:r>
     </w:p>
     <w:p>
       <w:pPr>
@@ -133,235 +112,28 @@
           <w:rFonts w:ascii="Times New Roman" w:eastAsia="Times New Roman" w:hAnsi="Times New Roman" w:cs="Times New Roman"/>
           <w:sz w:val="24"/>
           <w:szCs w:val="24"/>
-        </w:rPr>
-      </w:pPr>
-      <w:proofErr w:type="spellStart"/>
-      <w:proofErr w:type="gramStart"/>
-      <w:r>
-        <w:rPr>
-          <w:rFonts w:ascii="Times New Roman" w:eastAsia="Times New Roman" w:hAnsi="Times New Roman" w:cs="Times New Roman"/>
-          <w:b/>
-          <w:bCs/>
-          <w:sz w:val="24"/>
-          <w:szCs w:val="24"/>
+          <w:lang w:val="fr-FR"/>
+        </w:rPr>
+      </w:pPr>
+      <w:r>
+        <w:rPr>
+          <w:rFonts w:ascii="Times New Roman" w:eastAsia="Times New Roman" w:hAnsi="Times New Roman" w:cs="Times New Roman"/>
+          <w:b/>
+          <w:bCs/>
+          <w:sz w:val="24"/>
+          <w:szCs w:val="24"/>
+          <w:lang w:val="fr-FR"/>
         </w:rPr>
         <w:t>Objectif</w:t>
       </w:r>
-      <w:proofErr w:type="spellEnd"/>
-      <w:r>
-        <w:rPr>
-          <w:rFonts w:ascii="Times New Roman" w:eastAsia="Times New Roman" w:hAnsi="Times New Roman" w:cs="Times New Roman"/>
-          <w:sz w:val="24"/>
-          <w:szCs w:val="24"/>
-        </w:rPr>
-        <w:t xml:space="preserve"> :</w:t>
-      </w:r>
-      <w:proofErr w:type="gramEnd"/>
-      <w:r>
-        <w:rPr>
-          <w:rFonts w:ascii="Times New Roman" w:eastAsia="Times New Roman" w:hAnsi="Times New Roman" w:cs="Times New Roman"/>
-          <w:sz w:val="24"/>
-          <w:szCs w:val="24"/>
-        </w:rPr>
-        <w:t xml:space="preserve"> </w:t>
-      </w:r>
-      <w:proofErr w:type="spellStart"/>
-      <w:r>
-        <w:rPr>
-          <w:rFonts w:ascii="Times New Roman" w:eastAsia="Times New Roman" w:hAnsi="Times New Roman" w:cs="Times New Roman"/>
-          <w:sz w:val="24"/>
-          <w:szCs w:val="24"/>
-        </w:rPr>
-        <w:t>Fournir</w:t>
-      </w:r>
-      <w:proofErr w:type="spellEnd"/>
-      <w:r>
-        <w:rPr>
-          <w:rFonts w:ascii="Times New Roman" w:eastAsia="Times New Roman" w:hAnsi="Times New Roman" w:cs="Times New Roman"/>
-          <w:sz w:val="24"/>
-          <w:szCs w:val="24"/>
-        </w:rPr>
-        <w:t xml:space="preserve"> </w:t>
-      </w:r>
-      <w:proofErr w:type="spellStart"/>
-      <w:r>
-        <w:rPr>
-          <w:rFonts w:ascii="Times New Roman" w:eastAsia="Times New Roman" w:hAnsi="Times New Roman" w:cs="Times New Roman"/>
-          <w:sz w:val="24"/>
-          <w:szCs w:val="24"/>
-        </w:rPr>
-        <w:t>une</w:t>
-      </w:r>
-      <w:proofErr w:type="spellEnd"/>
-      <w:r>
-        <w:rPr>
-          <w:rFonts w:ascii="Times New Roman" w:eastAsia="Times New Roman" w:hAnsi="Times New Roman" w:cs="Times New Roman"/>
-          <w:sz w:val="24"/>
-          <w:szCs w:val="24"/>
-        </w:rPr>
-        <w:t xml:space="preserve"> </w:t>
-      </w:r>
-      <w:proofErr w:type="spellStart"/>
-      <w:r>
-        <w:rPr>
-          <w:rFonts w:ascii="Times New Roman" w:eastAsia="Times New Roman" w:hAnsi="Times New Roman" w:cs="Times New Roman"/>
-          <w:sz w:val="24"/>
-          <w:szCs w:val="24"/>
-        </w:rPr>
-        <w:t>plateforme</w:t>
-      </w:r>
-      <w:proofErr w:type="spellEnd"/>
-      <w:r>
-        <w:rPr>
-          <w:rFonts w:ascii="Times New Roman" w:eastAsia="Times New Roman" w:hAnsi="Times New Roman" w:cs="Times New Roman"/>
-          <w:sz w:val="24"/>
-          <w:szCs w:val="24"/>
-        </w:rPr>
-        <w:t xml:space="preserve"> intuitive </w:t>
-      </w:r>
-      <w:proofErr w:type="spellStart"/>
-      <w:r>
-        <w:rPr>
-          <w:rFonts w:ascii="Times New Roman" w:eastAsia="Times New Roman" w:hAnsi="Times New Roman" w:cs="Times New Roman"/>
-          <w:sz w:val="24"/>
-          <w:szCs w:val="24"/>
-        </w:rPr>
-        <w:t>où</w:t>
-      </w:r>
-      <w:proofErr w:type="spellEnd"/>
-      <w:r>
-        <w:rPr>
-          <w:rFonts w:ascii="Times New Roman" w:eastAsia="Times New Roman" w:hAnsi="Times New Roman" w:cs="Times New Roman"/>
-          <w:sz w:val="24"/>
-          <w:szCs w:val="24"/>
-        </w:rPr>
-        <w:t xml:space="preserve"> les </w:t>
-      </w:r>
-      <w:proofErr w:type="spellStart"/>
-      <w:r>
-        <w:rPr>
-          <w:rFonts w:ascii="Times New Roman" w:eastAsia="Times New Roman" w:hAnsi="Times New Roman" w:cs="Times New Roman"/>
-          <w:sz w:val="24"/>
-          <w:szCs w:val="24"/>
-        </w:rPr>
-        <w:t>utilisateurs</w:t>
-      </w:r>
-      <w:proofErr w:type="spellEnd"/>
-      <w:r>
-        <w:rPr>
-          <w:rFonts w:ascii="Times New Roman" w:eastAsia="Times New Roman" w:hAnsi="Times New Roman" w:cs="Times New Roman"/>
-          <w:sz w:val="24"/>
-          <w:szCs w:val="24"/>
-        </w:rPr>
-        <w:t xml:space="preserve"> </w:t>
-      </w:r>
-      <w:proofErr w:type="spellStart"/>
-      <w:r>
-        <w:rPr>
-          <w:rFonts w:ascii="Times New Roman" w:eastAsia="Times New Roman" w:hAnsi="Times New Roman" w:cs="Times New Roman"/>
-          <w:sz w:val="24"/>
-          <w:szCs w:val="24"/>
-        </w:rPr>
-        <w:t>peuvent</w:t>
-      </w:r>
-      <w:proofErr w:type="spellEnd"/>
-      <w:r>
-        <w:rPr>
-          <w:rFonts w:ascii="Times New Roman" w:eastAsia="Times New Roman" w:hAnsi="Times New Roman" w:cs="Times New Roman"/>
-          <w:sz w:val="24"/>
-          <w:szCs w:val="24"/>
-        </w:rPr>
-        <w:t xml:space="preserve"> </w:t>
-      </w:r>
-      <w:proofErr w:type="spellStart"/>
-      <w:r>
-        <w:rPr>
-          <w:rFonts w:ascii="Times New Roman" w:eastAsia="Times New Roman" w:hAnsi="Times New Roman" w:cs="Times New Roman"/>
-          <w:sz w:val="24"/>
-          <w:szCs w:val="24"/>
-        </w:rPr>
-        <w:t>rechercher</w:t>
-      </w:r>
-      <w:proofErr w:type="spellEnd"/>
-      <w:r>
-        <w:rPr>
-          <w:rFonts w:ascii="Times New Roman" w:eastAsia="Times New Roman" w:hAnsi="Times New Roman" w:cs="Times New Roman"/>
-          <w:sz w:val="24"/>
-          <w:szCs w:val="24"/>
-        </w:rPr>
-        <w:t xml:space="preserve">, </w:t>
-      </w:r>
-      <w:proofErr w:type="spellStart"/>
-      <w:r>
-        <w:rPr>
-          <w:rFonts w:ascii="Times New Roman" w:eastAsia="Times New Roman" w:hAnsi="Times New Roman" w:cs="Times New Roman"/>
-          <w:sz w:val="24"/>
-          <w:szCs w:val="24"/>
-        </w:rPr>
-        <w:t>ajouter</w:t>
-      </w:r>
-      <w:proofErr w:type="spellEnd"/>
-      <w:r>
-        <w:rPr>
-          <w:rFonts w:ascii="Times New Roman" w:eastAsia="Times New Roman" w:hAnsi="Times New Roman" w:cs="Times New Roman"/>
-          <w:sz w:val="24"/>
-          <w:szCs w:val="24"/>
-        </w:rPr>
-        <w:t xml:space="preserve">, modifier, et </w:t>
-      </w:r>
-      <w:proofErr w:type="spellStart"/>
-      <w:r>
-        <w:rPr>
-          <w:rFonts w:ascii="Times New Roman" w:eastAsia="Times New Roman" w:hAnsi="Times New Roman" w:cs="Times New Roman"/>
-          <w:sz w:val="24"/>
-          <w:szCs w:val="24"/>
-        </w:rPr>
-        <w:t>partager</w:t>
-      </w:r>
-      <w:proofErr w:type="spellEnd"/>
-      <w:r>
-        <w:rPr>
-          <w:rFonts w:ascii="Times New Roman" w:eastAsia="Times New Roman" w:hAnsi="Times New Roman" w:cs="Times New Roman"/>
-          <w:sz w:val="24"/>
-          <w:szCs w:val="24"/>
-        </w:rPr>
-        <w:t xml:space="preserve"> des </w:t>
-      </w:r>
-      <w:proofErr w:type="spellStart"/>
-      <w:r>
-        <w:rPr>
-          <w:rFonts w:ascii="Times New Roman" w:eastAsia="Times New Roman" w:hAnsi="Times New Roman" w:cs="Times New Roman"/>
-          <w:sz w:val="24"/>
-          <w:szCs w:val="24"/>
-        </w:rPr>
-        <w:t>recettes</w:t>
-      </w:r>
-      <w:proofErr w:type="spellEnd"/>
-      <w:r>
-        <w:rPr>
-          <w:rFonts w:ascii="Times New Roman" w:eastAsia="Times New Roman" w:hAnsi="Times New Roman" w:cs="Times New Roman"/>
-          <w:sz w:val="24"/>
-          <w:szCs w:val="24"/>
-        </w:rPr>
-        <w:t xml:space="preserve"> </w:t>
-      </w:r>
-      <w:proofErr w:type="spellStart"/>
-      <w:r>
-        <w:rPr>
-          <w:rFonts w:ascii="Times New Roman" w:eastAsia="Times New Roman" w:hAnsi="Times New Roman" w:cs="Times New Roman"/>
-          <w:sz w:val="24"/>
-          <w:szCs w:val="24"/>
-        </w:rPr>
-        <w:t>culinaires</w:t>
-      </w:r>
-      <w:proofErr w:type="spellEnd"/>
-      <w:r>
-        <w:rPr>
-          <w:rFonts w:ascii="Times New Roman" w:eastAsia="Times New Roman" w:hAnsi="Times New Roman" w:cs="Times New Roman"/>
-          <w:sz w:val="24"/>
-          <w:szCs w:val="24"/>
-        </w:rPr>
-        <w:t>.</w:t>
+      <w:r>
+        <w:rPr>
+          <w:rFonts w:ascii="Times New Roman" w:eastAsia="Times New Roman" w:hAnsi="Times New Roman" w:cs="Times New Roman"/>
+          <w:sz w:val="24"/>
+          <w:szCs w:val="24"/>
+          <w:lang w:val="fr-FR"/>
+        </w:rPr>
+        <w:t xml:space="preserve"> : Fournir une plateforme intuitive où les utilisateurs peuvent rechercher, ajouter, modifier, et partager des recettes culinaires.</w:t>
       </w:r>
     </w:p>
     <w:p>
@@ -375,83 +147,28 @@
           <w:rFonts w:ascii="Times New Roman" w:eastAsia="Times New Roman" w:hAnsi="Times New Roman" w:cs="Times New Roman"/>
           <w:sz w:val="24"/>
           <w:szCs w:val="24"/>
-        </w:rPr>
-      </w:pPr>
-      <w:r>
-        <w:rPr>
-          <w:rFonts w:ascii="Times New Roman" w:eastAsia="Times New Roman" w:hAnsi="Times New Roman" w:cs="Times New Roman"/>
-          <w:b/>
-          <w:bCs/>
-          <w:sz w:val="24"/>
-          <w:szCs w:val="24"/>
-        </w:rPr>
-        <w:t xml:space="preserve">Public </w:t>
-      </w:r>
-      <w:proofErr w:type="spellStart"/>
-      <w:proofErr w:type="gramStart"/>
-      <w:r>
-        <w:rPr>
-          <w:rFonts w:ascii="Times New Roman" w:eastAsia="Times New Roman" w:hAnsi="Times New Roman" w:cs="Times New Roman"/>
-          <w:b/>
-          <w:bCs/>
-          <w:sz w:val="24"/>
-          <w:szCs w:val="24"/>
-        </w:rPr>
-        <w:t>cible</w:t>
-      </w:r>
-      <w:proofErr w:type="spellEnd"/>
-      <w:r>
-        <w:rPr>
-          <w:rFonts w:ascii="Times New Roman" w:eastAsia="Times New Roman" w:hAnsi="Times New Roman" w:cs="Times New Roman"/>
-          <w:sz w:val="24"/>
-          <w:szCs w:val="24"/>
-        </w:rPr>
-        <w:t xml:space="preserve"> :</w:t>
-      </w:r>
-      <w:proofErr w:type="gramEnd"/>
-      <w:r>
-        <w:rPr>
-          <w:rFonts w:ascii="Times New Roman" w:eastAsia="Times New Roman" w:hAnsi="Times New Roman" w:cs="Times New Roman"/>
-          <w:sz w:val="24"/>
-          <w:szCs w:val="24"/>
-        </w:rPr>
-        <w:t xml:space="preserve"> Amateurs de cuisine, chefs </w:t>
-      </w:r>
-      <w:proofErr w:type="spellStart"/>
-      <w:r>
-        <w:rPr>
-          <w:rFonts w:ascii="Times New Roman" w:eastAsia="Times New Roman" w:hAnsi="Times New Roman" w:cs="Times New Roman"/>
-          <w:sz w:val="24"/>
-          <w:szCs w:val="24"/>
-        </w:rPr>
-        <w:t>débutants</w:t>
-      </w:r>
-      <w:proofErr w:type="spellEnd"/>
-      <w:r>
-        <w:rPr>
-          <w:rFonts w:ascii="Times New Roman" w:eastAsia="Times New Roman" w:hAnsi="Times New Roman" w:cs="Times New Roman"/>
-          <w:sz w:val="24"/>
-          <w:szCs w:val="24"/>
-        </w:rPr>
-        <w:t xml:space="preserve"> et </w:t>
-      </w:r>
-      <w:proofErr w:type="spellStart"/>
-      <w:r>
-        <w:rPr>
-          <w:rFonts w:ascii="Times New Roman" w:eastAsia="Times New Roman" w:hAnsi="Times New Roman" w:cs="Times New Roman"/>
-          <w:sz w:val="24"/>
-          <w:szCs w:val="24"/>
-        </w:rPr>
-        <w:t>expérimentés</w:t>
-      </w:r>
-      <w:proofErr w:type="spellEnd"/>
-      <w:r>
-        <w:rPr>
-          <w:rFonts w:ascii="Times New Roman" w:eastAsia="Times New Roman" w:hAnsi="Times New Roman" w:cs="Times New Roman"/>
-          <w:sz w:val="24"/>
-          <w:szCs w:val="24"/>
-        </w:rPr>
-        <w:t>.</w:t>
+          <w:lang w:val="fr-FR"/>
+        </w:rPr>
+      </w:pPr>
+      <w:r>
+        <w:rPr>
+          <w:rFonts w:ascii="Times New Roman" w:eastAsia="Times New Roman" w:hAnsi="Times New Roman" w:cs="Times New Roman"/>
+          <w:b/>
+          <w:bCs/>
+          <w:sz w:val="24"/>
+          <w:szCs w:val="24"/>
+          <w:lang w:val="fr-FR"/>
+        </w:rPr>
+        <w:t>Public cible</w:t>
+      </w:r>
+      <w:r>
+        <w:rPr>
+          <w:rFonts w:ascii="Times New Roman" w:eastAsia="Times New Roman" w:hAnsi="Times New Roman" w:cs="Times New Roman"/>
+          <w:sz w:val="24"/>
+          <w:szCs w:val="24"/>
+          <w:lang w:val="fr-FR"/>
+        </w:rPr>
+        <w:t xml:space="preserve"> : Amateurs de cuisine, chefs débutants et expérimentés.</w:t>
       </w:r>
     </w:p>
     <w:p>
@@ -610,123 +327,17 @@
           <w:rFonts w:ascii="Times New Roman" w:eastAsia="Times New Roman" w:hAnsi="Times New Roman" w:cs="Times New Roman"/>
           <w:sz w:val="24"/>
           <w:szCs w:val="24"/>
-        </w:rPr>
-      </w:pPr>
-      <w:r>
-        <w:rPr>
-          <w:rFonts w:ascii="Times New Roman" w:eastAsia="Times New Roman" w:hAnsi="Times New Roman" w:cs="Times New Roman"/>
-          <w:sz w:val="24"/>
-          <w:szCs w:val="24"/>
-        </w:rPr>
-        <w:t xml:space="preserve">Les </w:t>
-      </w:r>
-      <w:proofErr w:type="spellStart"/>
-      <w:r>
-        <w:rPr>
-          <w:rFonts w:ascii="Times New Roman" w:eastAsia="Times New Roman" w:hAnsi="Times New Roman" w:cs="Times New Roman"/>
-          <w:sz w:val="24"/>
-          <w:szCs w:val="24"/>
-        </w:rPr>
-        <w:t>fonctionnalités</w:t>
-      </w:r>
-      <w:proofErr w:type="spellEnd"/>
-      <w:r>
-        <w:rPr>
-          <w:rFonts w:ascii="Times New Roman" w:eastAsia="Times New Roman" w:hAnsi="Times New Roman" w:cs="Times New Roman"/>
-          <w:sz w:val="24"/>
-          <w:szCs w:val="24"/>
-        </w:rPr>
-        <w:t xml:space="preserve"> </w:t>
-      </w:r>
-      <w:proofErr w:type="spellStart"/>
-      <w:r>
-        <w:rPr>
-          <w:rFonts w:ascii="Times New Roman" w:eastAsia="Times New Roman" w:hAnsi="Times New Roman" w:cs="Times New Roman"/>
-          <w:sz w:val="24"/>
-          <w:szCs w:val="24"/>
-        </w:rPr>
-        <w:t>fonctionnelles</w:t>
-      </w:r>
-      <w:proofErr w:type="spellEnd"/>
-      <w:r>
-        <w:rPr>
-          <w:rFonts w:ascii="Times New Roman" w:eastAsia="Times New Roman" w:hAnsi="Times New Roman" w:cs="Times New Roman"/>
-          <w:sz w:val="24"/>
-          <w:szCs w:val="24"/>
-        </w:rPr>
-        <w:t xml:space="preserve"> </w:t>
-      </w:r>
-      <w:proofErr w:type="spellStart"/>
-      <w:r>
-        <w:rPr>
-          <w:rFonts w:ascii="Times New Roman" w:eastAsia="Times New Roman" w:hAnsi="Times New Roman" w:cs="Times New Roman"/>
-          <w:sz w:val="24"/>
-          <w:szCs w:val="24"/>
-        </w:rPr>
-        <w:t>décrivent</w:t>
-      </w:r>
-      <w:proofErr w:type="spellEnd"/>
-      <w:r>
-        <w:rPr>
-          <w:rFonts w:ascii="Times New Roman" w:eastAsia="Times New Roman" w:hAnsi="Times New Roman" w:cs="Times New Roman"/>
-          <w:sz w:val="24"/>
-          <w:szCs w:val="24"/>
-        </w:rPr>
-        <w:t xml:space="preserve"> les actions </w:t>
-      </w:r>
-      <w:proofErr w:type="gramStart"/>
-      <w:r>
-        <w:rPr>
-          <w:rFonts w:ascii="Times New Roman" w:eastAsia="Times New Roman" w:hAnsi="Times New Roman" w:cs="Times New Roman"/>
-          <w:sz w:val="24"/>
-          <w:szCs w:val="24"/>
-        </w:rPr>
-        <w:t>et</w:t>
-      </w:r>
-      <w:proofErr w:type="gramEnd"/>
-      <w:r>
-        <w:rPr>
-          <w:rFonts w:ascii="Times New Roman" w:eastAsia="Times New Roman" w:hAnsi="Times New Roman" w:cs="Times New Roman"/>
-          <w:sz w:val="24"/>
-          <w:szCs w:val="24"/>
-        </w:rPr>
-        <w:t xml:space="preserve"> services que le site </w:t>
-      </w:r>
-      <w:proofErr w:type="spellStart"/>
-      <w:r>
-        <w:rPr>
-          <w:rFonts w:ascii="Times New Roman" w:eastAsia="Times New Roman" w:hAnsi="Times New Roman" w:cs="Times New Roman"/>
-          <w:sz w:val="24"/>
-          <w:szCs w:val="24"/>
-        </w:rPr>
-        <w:t>doit</w:t>
-      </w:r>
-      <w:proofErr w:type="spellEnd"/>
-      <w:r>
-        <w:rPr>
-          <w:rFonts w:ascii="Times New Roman" w:eastAsia="Times New Roman" w:hAnsi="Times New Roman" w:cs="Times New Roman"/>
-          <w:sz w:val="24"/>
-          <w:szCs w:val="24"/>
-        </w:rPr>
-        <w:t xml:space="preserve"> </w:t>
-      </w:r>
-      <w:proofErr w:type="spellStart"/>
-      <w:r>
-        <w:rPr>
-          <w:rFonts w:ascii="Times New Roman" w:eastAsia="Times New Roman" w:hAnsi="Times New Roman" w:cs="Times New Roman"/>
-          <w:sz w:val="24"/>
-          <w:szCs w:val="24"/>
-        </w:rPr>
-        <w:t>fournir</w:t>
-      </w:r>
-      <w:proofErr w:type="spellEnd"/>
-      <w:r>
-        <w:rPr>
-          <w:rFonts w:ascii="Times New Roman" w:eastAsia="Times New Roman" w:hAnsi="Times New Roman" w:cs="Times New Roman"/>
-          <w:sz w:val="24"/>
-          <w:szCs w:val="24"/>
-        </w:rPr>
-        <w:t>.</w:t>
+          <w:lang w:val="fr-FR"/>
+        </w:rPr>
+      </w:pPr>
+      <w:r>
+        <w:rPr>
+          <w:rFonts w:ascii="Times New Roman" w:eastAsia="Times New Roman" w:hAnsi="Times New Roman" w:cs="Times New Roman"/>
+          <w:sz w:val="24"/>
+          <w:szCs w:val="24"/>
+          <w:lang w:val="fr-FR"/>
+        </w:rPr>
+        <w:t>Les fonctionnalités fonctionnelles décrivent les actions et services que le site doit fournir.</w:t>
       </w:r>
     </w:p>
     <w:p>
@@ -796,159 +407,17 @@
           <w:rFonts w:ascii="Times New Roman" w:eastAsia="Times New Roman" w:hAnsi="Times New Roman" w:cs="Times New Roman"/>
           <w:sz w:val="24"/>
           <w:szCs w:val="24"/>
-        </w:rPr>
-      </w:pPr>
-      <w:r>
-        <w:rPr>
-          <w:rFonts w:ascii="Times New Roman" w:eastAsia="Times New Roman" w:hAnsi="Times New Roman" w:cs="Times New Roman"/>
-          <w:sz w:val="24"/>
-          <w:szCs w:val="24"/>
-        </w:rPr>
-        <w:t xml:space="preserve">Les </w:t>
-      </w:r>
-      <w:proofErr w:type="spellStart"/>
-      <w:r>
-        <w:rPr>
-          <w:rFonts w:ascii="Times New Roman" w:eastAsia="Times New Roman" w:hAnsi="Times New Roman" w:cs="Times New Roman"/>
-          <w:sz w:val="24"/>
-          <w:szCs w:val="24"/>
-        </w:rPr>
-        <w:t>utilisateurs</w:t>
-      </w:r>
-      <w:proofErr w:type="spellEnd"/>
-      <w:r>
-        <w:rPr>
-          <w:rFonts w:ascii="Times New Roman" w:eastAsia="Times New Roman" w:hAnsi="Times New Roman" w:cs="Times New Roman"/>
-          <w:sz w:val="24"/>
-          <w:szCs w:val="24"/>
-        </w:rPr>
-        <w:t xml:space="preserve"> </w:t>
-      </w:r>
-      <w:proofErr w:type="spellStart"/>
-      <w:r>
-        <w:rPr>
-          <w:rFonts w:ascii="Times New Roman" w:eastAsia="Times New Roman" w:hAnsi="Times New Roman" w:cs="Times New Roman"/>
-          <w:sz w:val="24"/>
-          <w:szCs w:val="24"/>
-        </w:rPr>
-        <w:t>peuvent</w:t>
-      </w:r>
-      <w:proofErr w:type="spellEnd"/>
-      <w:r>
-        <w:rPr>
-          <w:rFonts w:ascii="Times New Roman" w:eastAsia="Times New Roman" w:hAnsi="Times New Roman" w:cs="Times New Roman"/>
-          <w:sz w:val="24"/>
-          <w:szCs w:val="24"/>
-        </w:rPr>
-        <w:t xml:space="preserve"> </w:t>
-      </w:r>
-      <w:proofErr w:type="spellStart"/>
-      <w:r>
-        <w:rPr>
-          <w:rFonts w:ascii="Times New Roman" w:eastAsia="Times New Roman" w:hAnsi="Times New Roman" w:cs="Times New Roman"/>
-          <w:sz w:val="24"/>
-          <w:szCs w:val="24"/>
-        </w:rPr>
-        <w:t>rechercher</w:t>
-      </w:r>
-      <w:proofErr w:type="spellEnd"/>
-      <w:r>
-        <w:rPr>
-          <w:rFonts w:ascii="Times New Roman" w:eastAsia="Times New Roman" w:hAnsi="Times New Roman" w:cs="Times New Roman"/>
-          <w:sz w:val="24"/>
-          <w:szCs w:val="24"/>
-        </w:rPr>
-        <w:t xml:space="preserve"> des </w:t>
-      </w:r>
-      <w:proofErr w:type="spellStart"/>
-      <w:r>
-        <w:rPr>
-          <w:rFonts w:ascii="Times New Roman" w:eastAsia="Times New Roman" w:hAnsi="Times New Roman" w:cs="Times New Roman"/>
-          <w:sz w:val="24"/>
-          <w:szCs w:val="24"/>
-        </w:rPr>
-        <w:t>recettes</w:t>
-      </w:r>
-      <w:proofErr w:type="spellEnd"/>
-      <w:r>
-        <w:rPr>
-          <w:rFonts w:ascii="Times New Roman" w:eastAsia="Times New Roman" w:hAnsi="Times New Roman" w:cs="Times New Roman"/>
-          <w:sz w:val="24"/>
-          <w:szCs w:val="24"/>
-        </w:rPr>
-        <w:t xml:space="preserve"> par mots-</w:t>
-      </w:r>
-      <w:proofErr w:type="spellStart"/>
-      <w:r>
-        <w:rPr>
-          <w:rFonts w:ascii="Times New Roman" w:eastAsia="Times New Roman" w:hAnsi="Times New Roman" w:cs="Times New Roman"/>
-          <w:sz w:val="24"/>
-          <w:szCs w:val="24"/>
-        </w:rPr>
-        <w:t>clés</w:t>
-      </w:r>
-      <w:proofErr w:type="spellEnd"/>
-      <w:r>
-        <w:rPr>
-          <w:rFonts w:ascii="Times New Roman" w:eastAsia="Times New Roman" w:hAnsi="Times New Roman" w:cs="Times New Roman"/>
-          <w:sz w:val="24"/>
-          <w:szCs w:val="24"/>
-        </w:rPr>
-        <w:t xml:space="preserve">, </w:t>
-      </w:r>
-      <w:proofErr w:type="spellStart"/>
-      <w:r>
-        <w:rPr>
-          <w:rFonts w:ascii="Times New Roman" w:eastAsia="Times New Roman" w:hAnsi="Times New Roman" w:cs="Times New Roman"/>
-          <w:sz w:val="24"/>
-          <w:szCs w:val="24"/>
-        </w:rPr>
-        <w:t>catégorie</w:t>
-      </w:r>
-      <w:proofErr w:type="spellEnd"/>
-      <w:r>
-        <w:rPr>
-          <w:rFonts w:ascii="Times New Roman" w:eastAsia="Times New Roman" w:hAnsi="Times New Roman" w:cs="Times New Roman"/>
-          <w:sz w:val="24"/>
-          <w:szCs w:val="24"/>
-        </w:rPr>
-        <w:t xml:space="preserve">, </w:t>
-      </w:r>
-      <w:proofErr w:type="spellStart"/>
-      <w:r>
-        <w:rPr>
-          <w:rFonts w:ascii="Times New Roman" w:eastAsia="Times New Roman" w:hAnsi="Times New Roman" w:cs="Times New Roman"/>
-          <w:sz w:val="24"/>
-          <w:szCs w:val="24"/>
-        </w:rPr>
-        <w:t>ou</w:t>
-      </w:r>
-      <w:proofErr w:type="spellEnd"/>
-      <w:r>
-        <w:rPr>
-          <w:rFonts w:ascii="Times New Roman" w:eastAsia="Times New Roman" w:hAnsi="Times New Roman" w:cs="Times New Roman"/>
-          <w:sz w:val="24"/>
-          <w:szCs w:val="24"/>
-        </w:rPr>
-        <w:t xml:space="preserve"> </w:t>
-      </w:r>
-      <w:proofErr w:type="spellStart"/>
-      <w:r>
-        <w:rPr>
-          <w:rFonts w:ascii="Times New Roman" w:eastAsia="Times New Roman" w:hAnsi="Times New Roman" w:cs="Times New Roman"/>
-          <w:sz w:val="24"/>
-          <w:szCs w:val="24"/>
-        </w:rPr>
-        <w:t>ingrédient</w:t>
-      </w:r>
-      <w:proofErr w:type="spellEnd"/>
-      <w:r>
-        <w:rPr>
-          <w:rFonts w:ascii="Times New Roman" w:eastAsia="Times New Roman" w:hAnsi="Times New Roman" w:cs="Times New Roman"/>
-          <w:sz w:val="24"/>
-          <w:szCs w:val="24"/>
-        </w:rPr>
-        <w:t>.</w:t>
+          <w:lang w:val="fr-FR"/>
+        </w:rPr>
+      </w:pPr>
+      <w:r>
+        <w:rPr>
+          <w:rFonts w:ascii="Times New Roman" w:eastAsia="Times New Roman" w:hAnsi="Times New Roman" w:cs="Times New Roman"/>
+          <w:sz w:val="24"/>
+          <w:szCs w:val="24"/>
+          <w:lang w:val="fr-FR"/>
+        </w:rPr>
+        <w:t>Les utilisateurs peuvent rechercher des recettes par mots-clés, catégorie, ou ingrédient.</w:t>
       </w:r>
     </w:p>
     <w:p>
@@ -962,195 +431,17 @@
           <w:rFonts w:ascii="Times New Roman" w:eastAsia="Times New Roman" w:hAnsi="Times New Roman" w:cs="Times New Roman"/>
           <w:sz w:val="24"/>
           <w:szCs w:val="24"/>
-        </w:rPr>
-      </w:pPr>
-      <w:r>
-        <w:rPr>
-          <w:rFonts w:ascii="Times New Roman" w:eastAsia="Times New Roman" w:hAnsi="Times New Roman" w:cs="Times New Roman"/>
-          <w:sz w:val="24"/>
-          <w:szCs w:val="24"/>
-        </w:rPr>
-        <w:t xml:space="preserve">Les </w:t>
-      </w:r>
-      <w:proofErr w:type="spellStart"/>
-      <w:r>
-        <w:rPr>
-          <w:rFonts w:ascii="Times New Roman" w:eastAsia="Times New Roman" w:hAnsi="Times New Roman" w:cs="Times New Roman"/>
-          <w:sz w:val="24"/>
-          <w:szCs w:val="24"/>
-        </w:rPr>
-        <w:t>utilisateurs</w:t>
-      </w:r>
-      <w:proofErr w:type="spellEnd"/>
-      <w:r>
-        <w:rPr>
-          <w:rFonts w:ascii="Times New Roman" w:eastAsia="Times New Roman" w:hAnsi="Times New Roman" w:cs="Times New Roman"/>
-          <w:sz w:val="24"/>
-          <w:szCs w:val="24"/>
-        </w:rPr>
-        <w:t xml:space="preserve"> </w:t>
-      </w:r>
-      <w:proofErr w:type="spellStart"/>
-      <w:r>
-        <w:rPr>
-          <w:rFonts w:ascii="Times New Roman" w:eastAsia="Times New Roman" w:hAnsi="Times New Roman" w:cs="Times New Roman"/>
-          <w:sz w:val="24"/>
-          <w:szCs w:val="24"/>
-        </w:rPr>
-        <w:t>enregistrés</w:t>
-      </w:r>
-      <w:proofErr w:type="spellEnd"/>
-      <w:r>
-        <w:rPr>
-          <w:rFonts w:ascii="Times New Roman" w:eastAsia="Times New Roman" w:hAnsi="Times New Roman" w:cs="Times New Roman"/>
-          <w:sz w:val="24"/>
-          <w:szCs w:val="24"/>
-        </w:rPr>
-        <w:t xml:space="preserve"> </w:t>
-      </w:r>
-      <w:proofErr w:type="spellStart"/>
-      <w:r>
-        <w:rPr>
-          <w:rFonts w:ascii="Times New Roman" w:eastAsia="Times New Roman" w:hAnsi="Times New Roman" w:cs="Times New Roman"/>
-          <w:sz w:val="24"/>
-          <w:szCs w:val="24"/>
-        </w:rPr>
-        <w:t>peuvent</w:t>
-      </w:r>
-      <w:proofErr w:type="spellEnd"/>
-      <w:r>
-        <w:rPr>
-          <w:rFonts w:ascii="Times New Roman" w:eastAsia="Times New Roman" w:hAnsi="Times New Roman" w:cs="Times New Roman"/>
-          <w:sz w:val="24"/>
-          <w:szCs w:val="24"/>
-        </w:rPr>
-        <w:t xml:space="preserve"> </w:t>
-      </w:r>
-      <w:proofErr w:type="spellStart"/>
-      <w:r>
-        <w:rPr>
-          <w:rFonts w:ascii="Times New Roman" w:eastAsia="Times New Roman" w:hAnsi="Times New Roman" w:cs="Times New Roman"/>
-          <w:sz w:val="24"/>
-          <w:szCs w:val="24"/>
-        </w:rPr>
-        <w:t>créer</w:t>
-      </w:r>
-      <w:proofErr w:type="spellEnd"/>
-      <w:r>
-        <w:rPr>
-          <w:rFonts w:ascii="Times New Roman" w:eastAsia="Times New Roman" w:hAnsi="Times New Roman" w:cs="Times New Roman"/>
-          <w:sz w:val="24"/>
-          <w:szCs w:val="24"/>
-        </w:rPr>
-        <w:t xml:space="preserve">, </w:t>
-      </w:r>
-      <w:proofErr w:type="spellStart"/>
-      <w:r>
-        <w:rPr>
-          <w:rFonts w:ascii="Times New Roman" w:eastAsia="Times New Roman" w:hAnsi="Times New Roman" w:cs="Times New Roman"/>
-          <w:sz w:val="24"/>
-          <w:szCs w:val="24"/>
-        </w:rPr>
-        <w:t>éditer</w:t>
-      </w:r>
-      <w:proofErr w:type="spellEnd"/>
-      <w:r>
-        <w:rPr>
-          <w:rFonts w:ascii="Times New Roman" w:eastAsia="Times New Roman" w:hAnsi="Times New Roman" w:cs="Times New Roman"/>
-          <w:sz w:val="24"/>
-          <w:szCs w:val="24"/>
-        </w:rPr>
-        <w:t xml:space="preserve">, </w:t>
-      </w:r>
-      <w:proofErr w:type="gramStart"/>
-      <w:r>
-        <w:rPr>
-          <w:rFonts w:ascii="Times New Roman" w:eastAsia="Times New Roman" w:hAnsi="Times New Roman" w:cs="Times New Roman"/>
-          <w:sz w:val="24"/>
-          <w:szCs w:val="24"/>
-        </w:rPr>
-        <w:t>et</w:t>
-      </w:r>
-      <w:proofErr w:type="gramEnd"/>
-      <w:r>
-        <w:rPr>
-          <w:rFonts w:ascii="Times New Roman" w:eastAsia="Times New Roman" w:hAnsi="Times New Roman" w:cs="Times New Roman"/>
-          <w:sz w:val="24"/>
-          <w:szCs w:val="24"/>
-        </w:rPr>
-        <w:t xml:space="preserve"> </w:t>
-      </w:r>
-      <w:proofErr w:type="spellStart"/>
-      <w:r>
-        <w:rPr>
-          <w:rFonts w:ascii="Times New Roman" w:eastAsia="Times New Roman" w:hAnsi="Times New Roman" w:cs="Times New Roman"/>
-          <w:sz w:val="24"/>
-          <w:szCs w:val="24"/>
-        </w:rPr>
-        <w:t>supprimer</w:t>
-      </w:r>
-      <w:proofErr w:type="spellEnd"/>
-      <w:r>
-        <w:rPr>
-          <w:rFonts w:ascii="Times New Roman" w:eastAsia="Times New Roman" w:hAnsi="Times New Roman" w:cs="Times New Roman"/>
-          <w:sz w:val="24"/>
-          <w:szCs w:val="24"/>
-        </w:rPr>
-        <w:t xml:space="preserve"> </w:t>
-      </w:r>
-      <w:proofErr w:type="spellStart"/>
-      <w:r>
-        <w:rPr>
-          <w:rFonts w:ascii="Times New Roman" w:eastAsia="Times New Roman" w:hAnsi="Times New Roman" w:cs="Times New Roman"/>
-          <w:sz w:val="24"/>
-          <w:szCs w:val="24"/>
-        </w:rPr>
-        <w:t>leurs</w:t>
-      </w:r>
-      <w:proofErr w:type="spellEnd"/>
-      <w:r>
-        <w:rPr>
-          <w:rFonts w:ascii="Times New Roman" w:eastAsia="Times New Roman" w:hAnsi="Times New Roman" w:cs="Times New Roman"/>
-          <w:sz w:val="24"/>
-          <w:szCs w:val="24"/>
-        </w:rPr>
-        <w:t xml:space="preserve"> </w:t>
-      </w:r>
-      <w:proofErr w:type="spellStart"/>
-      <w:r>
-        <w:rPr>
-          <w:rFonts w:ascii="Times New Roman" w:eastAsia="Times New Roman" w:hAnsi="Times New Roman" w:cs="Times New Roman"/>
-          <w:sz w:val="24"/>
-          <w:szCs w:val="24"/>
-        </w:rPr>
-        <w:t>propres</w:t>
-      </w:r>
-      <w:proofErr w:type="spellEnd"/>
-      <w:r>
-        <w:rPr>
-          <w:rFonts w:ascii="Times New Roman" w:eastAsia="Times New Roman" w:hAnsi="Times New Roman" w:cs="Times New Roman"/>
-          <w:sz w:val="24"/>
-          <w:szCs w:val="24"/>
-        </w:rPr>
-        <w:t xml:space="preserve"> </w:t>
-      </w:r>
-      <w:proofErr w:type="spellStart"/>
-      <w:r>
-        <w:rPr>
-          <w:rFonts w:ascii="Times New Roman" w:eastAsia="Times New Roman" w:hAnsi="Times New Roman" w:cs="Times New Roman"/>
-          <w:sz w:val="24"/>
-          <w:szCs w:val="24"/>
-        </w:rPr>
-        <w:t>recettes</w:t>
-      </w:r>
-      <w:proofErr w:type="spellEnd"/>
-      <w:r>
-        <w:rPr>
-          <w:rFonts w:ascii="Times New Roman" w:eastAsia="Times New Roman" w:hAnsi="Times New Roman" w:cs="Times New Roman"/>
-          <w:sz w:val="24"/>
-          <w:szCs w:val="24"/>
-        </w:rPr>
-        <w:t>.</w:t>
+          <w:lang w:val="fr-FR"/>
+        </w:rPr>
+      </w:pPr>
+      <w:r>
+        <w:rPr>
+          <w:rFonts w:ascii="Times New Roman" w:eastAsia="Times New Roman" w:hAnsi="Times New Roman" w:cs="Times New Roman"/>
+          <w:sz w:val="24"/>
+          <w:szCs w:val="24"/>
+          <w:lang w:val="fr-FR"/>
+        </w:rPr>
+        <w:t>Les utilisateurs enregistrés peuvent créer, éditer, et supprimer leurs propres recettes.</w:t>
       </w:r>
     </w:p>
     <w:p>
@@ -1164,61 +455,17 @@
           <w:rFonts w:ascii="Times New Roman" w:eastAsia="Times New Roman" w:hAnsi="Times New Roman" w:cs="Times New Roman"/>
           <w:sz w:val="24"/>
           <w:szCs w:val="24"/>
-        </w:rPr>
-      </w:pPr>
-      <w:proofErr w:type="spellStart"/>
-      <w:r>
-        <w:rPr>
-          <w:rFonts w:ascii="Times New Roman" w:eastAsia="Times New Roman" w:hAnsi="Times New Roman" w:cs="Times New Roman"/>
-          <w:sz w:val="24"/>
-          <w:szCs w:val="24"/>
-        </w:rPr>
-        <w:t>Possibilité</w:t>
-      </w:r>
-      <w:proofErr w:type="spellEnd"/>
-      <w:r>
-        <w:rPr>
-          <w:rFonts w:ascii="Times New Roman" w:eastAsia="Times New Roman" w:hAnsi="Times New Roman" w:cs="Times New Roman"/>
-          <w:sz w:val="24"/>
-          <w:szCs w:val="24"/>
-        </w:rPr>
-        <w:t xml:space="preserve"> </w:t>
-      </w:r>
-      <w:proofErr w:type="spellStart"/>
-      <w:r>
-        <w:rPr>
-          <w:rFonts w:ascii="Times New Roman" w:eastAsia="Times New Roman" w:hAnsi="Times New Roman" w:cs="Times New Roman"/>
-          <w:sz w:val="24"/>
-          <w:szCs w:val="24"/>
-        </w:rPr>
-        <w:t>d'ajouter</w:t>
-      </w:r>
-      <w:proofErr w:type="spellEnd"/>
-      <w:r>
-        <w:rPr>
-          <w:rFonts w:ascii="Times New Roman" w:eastAsia="Times New Roman" w:hAnsi="Times New Roman" w:cs="Times New Roman"/>
-          <w:sz w:val="24"/>
-          <w:szCs w:val="24"/>
-        </w:rPr>
-        <w:t xml:space="preserve"> des images aux </w:t>
-      </w:r>
-      <w:proofErr w:type="spellStart"/>
-      <w:r>
-        <w:rPr>
-          <w:rFonts w:ascii="Times New Roman" w:eastAsia="Times New Roman" w:hAnsi="Times New Roman" w:cs="Times New Roman"/>
-          <w:sz w:val="24"/>
-          <w:szCs w:val="24"/>
-        </w:rPr>
-        <w:t>recettes</w:t>
-      </w:r>
-      <w:proofErr w:type="spellEnd"/>
-      <w:r>
-        <w:rPr>
-          <w:rFonts w:ascii="Times New Roman" w:eastAsia="Times New Roman" w:hAnsi="Times New Roman" w:cs="Times New Roman"/>
-          <w:sz w:val="24"/>
-          <w:szCs w:val="24"/>
-        </w:rPr>
-        <w:t>.</w:t>
+          <w:lang w:val="fr-FR"/>
+        </w:rPr>
+      </w:pPr>
+      <w:r>
+        <w:rPr>
+          <w:rFonts w:ascii="Times New Roman" w:eastAsia="Times New Roman" w:hAnsi="Times New Roman" w:cs="Times New Roman"/>
+          <w:sz w:val="24"/>
+          <w:szCs w:val="24"/>
+          <w:lang w:val="fr-FR"/>
+        </w:rPr>
+        <w:t>Possibilité d'ajouter des images aux recettes.</w:t>
       </w:r>
     </w:p>
     <w:p>
@@ -1298,115 +545,17 @@
           <w:rFonts w:ascii="Times New Roman" w:eastAsia="Times New Roman" w:hAnsi="Times New Roman" w:cs="Times New Roman"/>
           <w:sz w:val="24"/>
           <w:szCs w:val="24"/>
-        </w:rPr>
-      </w:pPr>
-      <w:proofErr w:type="spellStart"/>
-      <w:r>
-        <w:rPr>
-          <w:rFonts w:ascii="Times New Roman" w:eastAsia="Times New Roman" w:hAnsi="Times New Roman" w:cs="Times New Roman"/>
-          <w:sz w:val="24"/>
-          <w:szCs w:val="24"/>
-        </w:rPr>
-        <w:t>Affichage</w:t>
-      </w:r>
-      <w:proofErr w:type="spellEnd"/>
-      <w:r>
-        <w:rPr>
-          <w:rFonts w:ascii="Times New Roman" w:eastAsia="Times New Roman" w:hAnsi="Times New Roman" w:cs="Times New Roman"/>
-          <w:sz w:val="24"/>
-          <w:szCs w:val="24"/>
-        </w:rPr>
-        <w:t xml:space="preserve"> des </w:t>
-      </w:r>
-      <w:proofErr w:type="spellStart"/>
-      <w:r>
-        <w:rPr>
-          <w:rFonts w:ascii="Times New Roman" w:eastAsia="Times New Roman" w:hAnsi="Times New Roman" w:cs="Times New Roman"/>
-          <w:sz w:val="24"/>
-          <w:szCs w:val="24"/>
-        </w:rPr>
-        <w:t>recettes</w:t>
-      </w:r>
-      <w:proofErr w:type="spellEnd"/>
-      <w:r>
-        <w:rPr>
-          <w:rFonts w:ascii="Times New Roman" w:eastAsia="Times New Roman" w:hAnsi="Times New Roman" w:cs="Times New Roman"/>
-          <w:sz w:val="24"/>
-          <w:szCs w:val="24"/>
-        </w:rPr>
-        <w:t xml:space="preserve"> les plus </w:t>
-      </w:r>
-      <w:proofErr w:type="spellStart"/>
-      <w:r>
-        <w:rPr>
-          <w:rFonts w:ascii="Times New Roman" w:eastAsia="Times New Roman" w:hAnsi="Times New Roman" w:cs="Times New Roman"/>
-          <w:sz w:val="24"/>
-          <w:szCs w:val="24"/>
-        </w:rPr>
-        <w:t>populaires</w:t>
-      </w:r>
-      <w:proofErr w:type="spellEnd"/>
-      <w:r>
-        <w:rPr>
-          <w:rFonts w:ascii="Times New Roman" w:eastAsia="Times New Roman" w:hAnsi="Times New Roman" w:cs="Times New Roman"/>
-          <w:sz w:val="24"/>
-          <w:szCs w:val="24"/>
-        </w:rPr>
-        <w:t xml:space="preserve"> </w:t>
-      </w:r>
-      <w:proofErr w:type="gramStart"/>
-      <w:r>
-        <w:rPr>
-          <w:rFonts w:ascii="Times New Roman" w:eastAsia="Times New Roman" w:hAnsi="Times New Roman" w:cs="Times New Roman"/>
-          <w:sz w:val="24"/>
-          <w:szCs w:val="24"/>
-        </w:rPr>
-        <w:t>et</w:t>
-      </w:r>
-      <w:proofErr w:type="gramEnd"/>
-      <w:r>
-        <w:rPr>
-          <w:rFonts w:ascii="Times New Roman" w:eastAsia="Times New Roman" w:hAnsi="Times New Roman" w:cs="Times New Roman"/>
-          <w:sz w:val="24"/>
-          <w:szCs w:val="24"/>
-        </w:rPr>
-        <w:t xml:space="preserve"> </w:t>
-      </w:r>
-      <w:proofErr w:type="spellStart"/>
-      <w:r>
-        <w:rPr>
-          <w:rFonts w:ascii="Times New Roman" w:eastAsia="Times New Roman" w:hAnsi="Times New Roman" w:cs="Times New Roman"/>
-          <w:sz w:val="24"/>
-          <w:szCs w:val="24"/>
-        </w:rPr>
-        <w:t>récemment</w:t>
-      </w:r>
-      <w:proofErr w:type="spellEnd"/>
-      <w:r>
-        <w:rPr>
-          <w:rFonts w:ascii="Times New Roman" w:eastAsia="Times New Roman" w:hAnsi="Times New Roman" w:cs="Times New Roman"/>
-          <w:sz w:val="24"/>
-          <w:szCs w:val="24"/>
-        </w:rPr>
-        <w:t xml:space="preserve"> </w:t>
-      </w:r>
-      <w:proofErr w:type="spellStart"/>
-      <w:r>
-        <w:rPr>
-          <w:rFonts w:ascii="Times New Roman" w:eastAsia="Times New Roman" w:hAnsi="Times New Roman" w:cs="Times New Roman"/>
-          <w:sz w:val="24"/>
-          <w:szCs w:val="24"/>
-        </w:rPr>
-        <w:t>ajoutées</w:t>
-      </w:r>
-      <w:proofErr w:type="spellEnd"/>
-      <w:r>
-        <w:rPr>
-          <w:rFonts w:ascii="Times New Roman" w:eastAsia="Times New Roman" w:hAnsi="Times New Roman" w:cs="Times New Roman"/>
-          <w:sz w:val="24"/>
-          <w:szCs w:val="24"/>
-        </w:rPr>
-        <w:t>.</w:t>
+          <w:lang w:val="fr-FR"/>
+        </w:rPr>
+      </w:pPr>
+      <w:r>
+        <w:rPr>
+          <w:rFonts w:ascii="Times New Roman" w:eastAsia="Times New Roman" w:hAnsi="Times New Roman" w:cs="Times New Roman"/>
+          <w:sz w:val="24"/>
+          <w:szCs w:val="24"/>
+          <w:lang w:val="fr-FR"/>
+        </w:rPr>
+        <w:t>Affichage des recettes les plus populaires et récemment ajoutées.</w:t>
       </w:r>
     </w:p>
     <w:p>
@@ -1452,15 +601,17 @@
           <w:rFonts w:ascii="Times New Roman" w:eastAsia="Times New Roman" w:hAnsi="Times New Roman" w:cs="Times New Roman"/>
           <w:sz w:val="24"/>
           <w:szCs w:val="24"/>
-        </w:rPr>
-      </w:pPr>
-      <w:r>
-        <w:rPr>
-          <w:rFonts w:ascii="Times New Roman" w:eastAsia="Times New Roman" w:hAnsi="Times New Roman" w:cs="Times New Roman"/>
-          <w:sz w:val="24"/>
-          <w:szCs w:val="24"/>
-        </w:rPr>
-        <w:t xml:space="preserve">CRUD (Create, Read, Update, Delete) pour les </w:t>
+          <w:lang w:val="fr-FR"/>
+        </w:rPr>
+      </w:pPr>
+      <w:r>
+        <w:rPr>
+          <w:rFonts w:ascii="Times New Roman" w:eastAsia="Times New Roman" w:hAnsi="Times New Roman" w:cs="Times New Roman"/>
+          <w:sz w:val="24"/>
+          <w:szCs w:val="24"/>
+          <w:lang w:val="fr-FR"/>
+        </w:rPr>
+        <w:t>CRUD (</w:t>
       </w:r>
       <w:proofErr w:type="spellStart"/>
       <w:r>
@@ -1468,8 +619,9 @@
           <w:rFonts w:ascii="Times New Roman" w:eastAsia="Times New Roman" w:hAnsi="Times New Roman" w:cs="Times New Roman"/>
           <w:sz w:val="24"/>
           <w:szCs w:val="24"/>
-        </w:rPr>
-        <w:t>recettes</w:t>
+          <w:lang w:val="fr-FR"/>
+        </w:rPr>
+        <w:t>Create</w:t>
       </w:r>
       <w:proofErr w:type="spellEnd"/>
       <w:r>
@@ -1477,8 +629,9 @@
           <w:rFonts w:ascii="Times New Roman" w:eastAsia="Times New Roman" w:hAnsi="Times New Roman" w:cs="Times New Roman"/>
           <w:sz w:val="24"/>
           <w:szCs w:val="24"/>
-        </w:rPr>
-        <w:t xml:space="preserve">, </w:t>
+          <w:lang w:val="fr-FR"/>
+        </w:rPr>
+        <w:t xml:space="preserve">, Read, Update, </w:t>
       </w:r>
       <w:proofErr w:type="spellStart"/>
       <w:r>
@@ -1486,8 +639,9 @@
           <w:rFonts w:ascii="Times New Roman" w:eastAsia="Times New Roman" w:hAnsi="Times New Roman" w:cs="Times New Roman"/>
           <w:sz w:val="24"/>
           <w:szCs w:val="24"/>
-        </w:rPr>
-        <w:t>utilisateurs</w:t>
+          <w:lang w:val="fr-FR"/>
+        </w:rPr>
+        <w:t>Delete</w:t>
       </w:r>
       <w:proofErr w:type="spellEnd"/>
       <w:r>
@@ -1495,44 +649,9 @@
           <w:rFonts w:ascii="Times New Roman" w:eastAsia="Times New Roman" w:hAnsi="Times New Roman" w:cs="Times New Roman"/>
           <w:sz w:val="24"/>
           <w:szCs w:val="24"/>
-        </w:rPr>
-        <w:t xml:space="preserve">, </w:t>
-      </w:r>
-      <w:proofErr w:type="gramStart"/>
-      <w:r>
-        <w:rPr>
-          <w:rFonts w:ascii="Times New Roman" w:eastAsia="Times New Roman" w:hAnsi="Times New Roman" w:cs="Times New Roman"/>
-          <w:sz w:val="24"/>
-          <w:szCs w:val="24"/>
-        </w:rPr>
-        <w:t>et</w:t>
-      </w:r>
-      <w:proofErr w:type="gramEnd"/>
-      <w:r>
-        <w:rPr>
-          <w:rFonts w:ascii="Times New Roman" w:eastAsia="Times New Roman" w:hAnsi="Times New Roman" w:cs="Times New Roman"/>
-          <w:sz w:val="24"/>
-          <w:szCs w:val="24"/>
-        </w:rPr>
-        <w:t xml:space="preserve"> </w:t>
-      </w:r>
-      <w:proofErr w:type="spellStart"/>
-      <w:r>
-        <w:rPr>
-          <w:rFonts w:ascii="Times New Roman" w:eastAsia="Times New Roman" w:hAnsi="Times New Roman" w:cs="Times New Roman"/>
-          <w:sz w:val="24"/>
-          <w:szCs w:val="24"/>
-        </w:rPr>
-        <w:t>commentaires</w:t>
-      </w:r>
-      <w:proofErr w:type="spellEnd"/>
-      <w:r>
-        <w:rPr>
-          <w:rFonts w:ascii="Times New Roman" w:eastAsia="Times New Roman" w:hAnsi="Times New Roman" w:cs="Times New Roman"/>
-          <w:sz w:val="24"/>
-          <w:szCs w:val="24"/>
-        </w:rPr>
-        <w:t>.</w:t>
+          <w:lang w:val="fr-FR"/>
+        </w:rPr>
+        <w:t>) pour les recettes, utilisateurs, et commentaires.</w:t>
       </w:r>
     </w:p>
     <w:p>
@@ -1546,16 +665,27 @@
           <w:rFonts w:ascii="Times New Roman" w:eastAsia="Times New Roman" w:hAnsi="Times New Roman" w:cs="Times New Roman"/>
           <w:sz w:val="24"/>
           <w:szCs w:val="24"/>
-        </w:rPr>
-      </w:pPr>
+          <w:lang w:val="fr-FR"/>
+        </w:rPr>
+      </w:pPr>
+      <w:r>
+        <w:rPr>
+          <w:rFonts w:ascii="Times New Roman" w:eastAsia="Times New Roman" w:hAnsi="Times New Roman" w:cs="Times New Roman"/>
+          <w:sz w:val="24"/>
+          <w:szCs w:val="24"/>
+          <w:lang w:val="fr-FR"/>
+        </w:rPr>
+        <w:t xml:space="preserve">Recherche d'ingrédients ou de catégories via des </w:t>
+      </w:r>
       <w:proofErr w:type="spellStart"/>
       <w:r>
         <w:rPr>
           <w:rFonts w:ascii="Times New Roman" w:eastAsia="Times New Roman" w:hAnsi="Times New Roman" w:cs="Times New Roman"/>
           <w:sz w:val="24"/>
           <w:szCs w:val="24"/>
-        </w:rPr>
-        <w:t>Recherche</w:t>
+          <w:lang w:val="fr-FR"/>
+        </w:rPr>
+        <w:t>endpoints</w:t>
       </w:r>
       <w:proofErr w:type="spellEnd"/>
       <w:r>
@@ -1563,80 +693,9 @@
           <w:rFonts w:ascii="Times New Roman" w:eastAsia="Times New Roman" w:hAnsi="Times New Roman" w:cs="Times New Roman"/>
           <w:sz w:val="24"/>
           <w:szCs w:val="24"/>
-        </w:rPr>
-        <w:t xml:space="preserve"> </w:t>
-      </w:r>
-      <w:proofErr w:type="spellStart"/>
-      <w:r>
-        <w:rPr>
-          <w:rFonts w:ascii="Times New Roman" w:eastAsia="Times New Roman" w:hAnsi="Times New Roman" w:cs="Times New Roman"/>
-          <w:sz w:val="24"/>
-          <w:szCs w:val="24"/>
-        </w:rPr>
-        <w:t>d'ingrédients</w:t>
-      </w:r>
-      <w:proofErr w:type="spellEnd"/>
-      <w:r>
-        <w:rPr>
-          <w:rFonts w:ascii="Times New Roman" w:eastAsia="Times New Roman" w:hAnsi="Times New Roman" w:cs="Times New Roman"/>
-          <w:sz w:val="24"/>
-          <w:szCs w:val="24"/>
-        </w:rPr>
-        <w:t xml:space="preserve"> </w:t>
-      </w:r>
-      <w:proofErr w:type="spellStart"/>
-      <w:r>
-        <w:rPr>
-          <w:rFonts w:ascii="Times New Roman" w:eastAsia="Times New Roman" w:hAnsi="Times New Roman" w:cs="Times New Roman"/>
-          <w:sz w:val="24"/>
-          <w:szCs w:val="24"/>
-        </w:rPr>
-        <w:t>ou</w:t>
-      </w:r>
-      <w:proofErr w:type="spellEnd"/>
-      <w:r>
-        <w:rPr>
-          <w:rFonts w:ascii="Times New Roman" w:eastAsia="Times New Roman" w:hAnsi="Times New Roman" w:cs="Times New Roman"/>
-          <w:sz w:val="24"/>
-          <w:szCs w:val="24"/>
-        </w:rPr>
-        <w:t xml:space="preserve"> de </w:t>
-      </w:r>
-      <w:proofErr w:type="spellStart"/>
-      <w:r>
-        <w:rPr>
-          <w:rFonts w:ascii="Times New Roman" w:eastAsia="Times New Roman" w:hAnsi="Times New Roman" w:cs="Times New Roman"/>
-          <w:sz w:val="24"/>
-          <w:szCs w:val="24"/>
-        </w:rPr>
-        <w:t>catégories</w:t>
-      </w:r>
-      <w:proofErr w:type="spellEnd"/>
-      <w:r>
-        <w:rPr>
-          <w:rFonts w:ascii="Times New Roman" w:eastAsia="Times New Roman" w:hAnsi="Times New Roman" w:cs="Times New Roman"/>
-          <w:sz w:val="24"/>
-          <w:szCs w:val="24"/>
-        </w:rPr>
-        <w:t xml:space="preserve"> via des endpoints </w:t>
-      </w:r>
-      <w:proofErr w:type="spellStart"/>
-      <w:r>
-        <w:rPr>
-          <w:rFonts w:ascii="Times New Roman" w:eastAsia="Times New Roman" w:hAnsi="Times New Roman" w:cs="Times New Roman"/>
-          <w:sz w:val="24"/>
-          <w:szCs w:val="24"/>
-        </w:rPr>
-        <w:t>spécifiques</w:t>
-      </w:r>
-      <w:proofErr w:type="spellEnd"/>
-      <w:r>
-        <w:rPr>
-          <w:rFonts w:ascii="Times New Roman" w:eastAsia="Times New Roman" w:hAnsi="Times New Roman" w:cs="Times New Roman"/>
-          <w:sz w:val="24"/>
-          <w:szCs w:val="24"/>
-        </w:rPr>
-        <w:t>.</w:t>
+          <w:lang w:val="fr-FR"/>
+        </w:rPr>
+        <w:t xml:space="preserve"> spécifiques.</w:t>
       </w:r>
     </w:p>
     <w:p>
@@ -1681,9 +740,9 @@
           <w:sz w:val="20"/>
           <w:szCs w:val="20"/>
         </w:rPr>
-        <w:t xml:space="preserve"> Non </w:t>
-      </w:r>
-      <w:proofErr w:type="spellStart"/>
+        <w:t xml:space="preserve"> </w:t>
+      </w:r>
+      <w:proofErr w:type="gramStart"/>
       <w:r>
         <w:rPr>
           <w:rFonts w:ascii="Times New Roman" w:eastAsia="Times New Roman" w:hAnsi="Times New Roman" w:cs="Times New Roman"/>
@@ -1692,134 +751,40 @@
           <w:sz w:val="20"/>
           <w:szCs w:val="20"/>
         </w:rPr>
+        <w:t xml:space="preserve">Non </w:t>
+      </w:r>
+      <w:proofErr w:type="spellStart"/>
+      <w:r>
+        <w:rPr>
+          <w:rFonts w:ascii="Times New Roman" w:eastAsia="Times New Roman" w:hAnsi="Times New Roman" w:cs="Times New Roman"/>
+          <w:b/>
+          <w:bCs/>
+          <w:sz w:val="20"/>
+          <w:szCs w:val="20"/>
+        </w:rPr>
         <w:t>Fonctionnelles</w:t>
       </w:r>
       <w:proofErr w:type="spellEnd"/>
-    </w:p>
-    <w:p>
-      <w:pPr>
-        <w:spacing w:before="100" w:beforeAutospacing="1" w:after="100" w:afterAutospacing="1" w:line="240" w:lineRule="auto"/>
-        <w:rPr>
-          <w:rFonts w:ascii="Times New Roman" w:eastAsia="Times New Roman" w:hAnsi="Times New Roman" w:cs="Times New Roman"/>
-          <w:sz w:val="24"/>
-          <w:szCs w:val="24"/>
-        </w:rPr>
-      </w:pPr>
-      <w:r>
-        <w:rPr>
-          <w:rFonts w:ascii="Times New Roman" w:eastAsia="Times New Roman" w:hAnsi="Times New Roman" w:cs="Times New Roman"/>
-          <w:sz w:val="24"/>
-          <w:szCs w:val="24"/>
-        </w:rPr>
-        <w:t xml:space="preserve">Les </w:t>
-      </w:r>
-      <w:proofErr w:type="spellStart"/>
-      <w:r>
-        <w:rPr>
-          <w:rFonts w:ascii="Times New Roman" w:eastAsia="Times New Roman" w:hAnsi="Times New Roman" w:cs="Times New Roman"/>
-          <w:sz w:val="24"/>
-          <w:szCs w:val="24"/>
-        </w:rPr>
-        <w:t>fonctionnalités</w:t>
-      </w:r>
-      <w:proofErr w:type="spellEnd"/>
-      <w:r>
-        <w:rPr>
-          <w:rFonts w:ascii="Times New Roman" w:eastAsia="Times New Roman" w:hAnsi="Times New Roman" w:cs="Times New Roman"/>
-          <w:sz w:val="24"/>
-          <w:szCs w:val="24"/>
-        </w:rPr>
-        <w:t xml:space="preserve"> non </w:t>
-      </w:r>
-      <w:proofErr w:type="spellStart"/>
-      <w:r>
-        <w:rPr>
-          <w:rFonts w:ascii="Times New Roman" w:eastAsia="Times New Roman" w:hAnsi="Times New Roman" w:cs="Times New Roman"/>
-          <w:sz w:val="24"/>
-          <w:szCs w:val="24"/>
-        </w:rPr>
-        <w:t>fonctionnelles</w:t>
-      </w:r>
-      <w:proofErr w:type="spellEnd"/>
-      <w:r>
-        <w:rPr>
-          <w:rFonts w:ascii="Times New Roman" w:eastAsia="Times New Roman" w:hAnsi="Times New Roman" w:cs="Times New Roman"/>
-          <w:sz w:val="24"/>
-          <w:szCs w:val="24"/>
-        </w:rPr>
-        <w:t xml:space="preserve"> </w:t>
-      </w:r>
-      <w:proofErr w:type="spellStart"/>
-      <w:r>
-        <w:rPr>
-          <w:rFonts w:ascii="Times New Roman" w:eastAsia="Times New Roman" w:hAnsi="Times New Roman" w:cs="Times New Roman"/>
-          <w:sz w:val="24"/>
-          <w:szCs w:val="24"/>
-        </w:rPr>
-        <w:t>décrivent</w:t>
-      </w:r>
-      <w:proofErr w:type="spellEnd"/>
-      <w:r>
-        <w:rPr>
-          <w:rFonts w:ascii="Times New Roman" w:eastAsia="Times New Roman" w:hAnsi="Times New Roman" w:cs="Times New Roman"/>
-          <w:sz w:val="24"/>
-          <w:szCs w:val="24"/>
-        </w:rPr>
-        <w:t xml:space="preserve"> les </w:t>
-      </w:r>
-      <w:proofErr w:type="spellStart"/>
-      <w:r>
-        <w:rPr>
-          <w:rFonts w:ascii="Times New Roman" w:eastAsia="Times New Roman" w:hAnsi="Times New Roman" w:cs="Times New Roman"/>
-          <w:sz w:val="24"/>
-          <w:szCs w:val="24"/>
-        </w:rPr>
-        <w:t>exigences</w:t>
-      </w:r>
-      <w:proofErr w:type="spellEnd"/>
-      <w:r>
-        <w:rPr>
-          <w:rFonts w:ascii="Times New Roman" w:eastAsia="Times New Roman" w:hAnsi="Times New Roman" w:cs="Times New Roman"/>
-          <w:sz w:val="24"/>
-          <w:szCs w:val="24"/>
-        </w:rPr>
-        <w:t xml:space="preserve"> de performance </w:t>
-      </w:r>
-      <w:proofErr w:type="gramStart"/>
-      <w:r>
-        <w:rPr>
-          <w:rFonts w:ascii="Times New Roman" w:eastAsia="Times New Roman" w:hAnsi="Times New Roman" w:cs="Times New Roman"/>
-          <w:sz w:val="24"/>
-          <w:szCs w:val="24"/>
-        </w:rPr>
-        <w:t>et</w:t>
-      </w:r>
       <w:proofErr w:type="gramEnd"/>
-      <w:r>
-        <w:rPr>
-          <w:rFonts w:ascii="Times New Roman" w:eastAsia="Times New Roman" w:hAnsi="Times New Roman" w:cs="Times New Roman"/>
-          <w:sz w:val="24"/>
-          <w:szCs w:val="24"/>
-        </w:rPr>
-        <w:t xml:space="preserve"> </w:t>
-      </w:r>
-      <w:proofErr w:type="spellStart"/>
-      <w:r>
-        <w:rPr>
-          <w:rFonts w:ascii="Times New Roman" w:eastAsia="Times New Roman" w:hAnsi="Times New Roman" w:cs="Times New Roman"/>
-          <w:sz w:val="24"/>
-          <w:szCs w:val="24"/>
-        </w:rPr>
-        <w:t>qualité</w:t>
-      </w:r>
-      <w:proofErr w:type="spellEnd"/>
-      <w:r>
-        <w:rPr>
-          <w:rFonts w:ascii="Times New Roman" w:eastAsia="Times New Roman" w:hAnsi="Times New Roman" w:cs="Times New Roman"/>
-          <w:sz w:val="24"/>
-          <w:szCs w:val="24"/>
-        </w:rPr>
-        <w:t>.</w:t>
+    </w:p>
+    <w:p>
+      <w:pPr>
+        <w:spacing w:before="100" w:beforeAutospacing="1" w:after="100" w:afterAutospacing="1" w:line="240" w:lineRule="auto"/>
+        <w:rPr>
+          <w:rFonts w:ascii="Times New Roman" w:eastAsia="Times New Roman" w:hAnsi="Times New Roman" w:cs="Times New Roman"/>
+          <w:sz w:val="24"/>
+          <w:szCs w:val="24"/>
+          <w:lang w:val="fr-FR"/>
+        </w:rPr>
+      </w:pPr>
+      <w:r>
+        <w:rPr>
+          <w:rFonts w:ascii="Times New Roman" w:eastAsia="Times New Roman" w:hAnsi="Times New Roman" w:cs="Times New Roman"/>
+          <w:sz w:val="24"/>
+          <w:szCs w:val="24"/>
+          <w:lang w:val="fr-FR"/>
+        </w:rPr>
+        <w:t>Les fonctionnalités non fonctionnelles décrivent les exigences de performance et qualité.</w:t>
       </w:r>
     </w:p>
     <w:p>
@@ -1865,123 +830,17 @@
           <w:rFonts w:ascii="Times New Roman" w:eastAsia="Times New Roman" w:hAnsi="Times New Roman" w:cs="Times New Roman"/>
           <w:sz w:val="24"/>
           <w:szCs w:val="24"/>
-        </w:rPr>
-      </w:pPr>
-      <w:r>
-        <w:rPr>
-          <w:rFonts w:ascii="Times New Roman" w:eastAsia="Times New Roman" w:hAnsi="Times New Roman" w:cs="Times New Roman"/>
-          <w:sz w:val="24"/>
-          <w:szCs w:val="24"/>
-        </w:rPr>
-        <w:t xml:space="preserve">Le site </w:t>
-      </w:r>
-      <w:proofErr w:type="spellStart"/>
-      <w:r>
-        <w:rPr>
-          <w:rFonts w:ascii="Times New Roman" w:eastAsia="Times New Roman" w:hAnsi="Times New Roman" w:cs="Times New Roman"/>
-          <w:sz w:val="24"/>
-          <w:szCs w:val="24"/>
-        </w:rPr>
-        <w:t>doit</w:t>
-      </w:r>
-      <w:proofErr w:type="spellEnd"/>
-      <w:r>
-        <w:rPr>
-          <w:rFonts w:ascii="Times New Roman" w:eastAsia="Times New Roman" w:hAnsi="Times New Roman" w:cs="Times New Roman"/>
-          <w:sz w:val="24"/>
-          <w:szCs w:val="24"/>
-        </w:rPr>
-        <w:t xml:space="preserve"> </w:t>
-      </w:r>
-      <w:proofErr w:type="spellStart"/>
-      <w:r>
-        <w:rPr>
-          <w:rFonts w:ascii="Times New Roman" w:eastAsia="Times New Roman" w:hAnsi="Times New Roman" w:cs="Times New Roman"/>
-          <w:sz w:val="24"/>
-          <w:szCs w:val="24"/>
-        </w:rPr>
-        <w:t>répondre</w:t>
-      </w:r>
-      <w:proofErr w:type="spellEnd"/>
-      <w:r>
-        <w:rPr>
-          <w:rFonts w:ascii="Times New Roman" w:eastAsia="Times New Roman" w:hAnsi="Times New Roman" w:cs="Times New Roman"/>
-          <w:sz w:val="24"/>
-          <w:szCs w:val="24"/>
-        </w:rPr>
-        <w:t xml:space="preserve"> </w:t>
-      </w:r>
-      <w:proofErr w:type="spellStart"/>
-      <w:r>
-        <w:rPr>
-          <w:rFonts w:ascii="Times New Roman" w:eastAsia="Times New Roman" w:hAnsi="Times New Roman" w:cs="Times New Roman"/>
-          <w:sz w:val="24"/>
-          <w:szCs w:val="24"/>
-        </w:rPr>
-        <w:t>en</w:t>
-      </w:r>
-      <w:proofErr w:type="spellEnd"/>
-      <w:r>
-        <w:rPr>
-          <w:rFonts w:ascii="Times New Roman" w:eastAsia="Times New Roman" w:hAnsi="Times New Roman" w:cs="Times New Roman"/>
-          <w:sz w:val="24"/>
-          <w:szCs w:val="24"/>
-        </w:rPr>
-        <w:t xml:space="preserve"> </w:t>
-      </w:r>
-      <w:proofErr w:type="spellStart"/>
-      <w:r>
-        <w:rPr>
-          <w:rFonts w:ascii="Times New Roman" w:eastAsia="Times New Roman" w:hAnsi="Times New Roman" w:cs="Times New Roman"/>
-          <w:sz w:val="24"/>
-          <w:szCs w:val="24"/>
-        </w:rPr>
-        <w:t>moins</w:t>
-      </w:r>
-      <w:proofErr w:type="spellEnd"/>
-      <w:r>
-        <w:rPr>
-          <w:rFonts w:ascii="Times New Roman" w:eastAsia="Times New Roman" w:hAnsi="Times New Roman" w:cs="Times New Roman"/>
-          <w:sz w:val="24"/>
-          <w:szCs w:val="24"/>
-        </w:rPr>
-        <w:t xml:space="preserve"> de 2 </w:t>
-      </w:r>
-      <w:proofErr w:type="spellStart"/>
-      <w:r>
-        <w:rPr>
-          <w:rFonts w:ascii="Times New Roman" w:eastAsia="Times New Roman" w:hAnsi="Times New Roman" w:cs="Times New Roman"/>
-          <w:sz w:val="24"/>
-          <w:szCs w:val="24"/>
-        </w:rPr>
-        <w:t>secondes</w:t>
-      </w:r>
-      <w:proofErr w:type="spellEnd"/>
-      <w:r>
-        <w:rPr>
-          <w:rFonts w:ascii="Times New Roman" w:eastAsia="Times New Roman" w:hAnsi="Times New Roman" w:cs="Times New Roman"/>
-          <w:sz w:val="24"/>
-          <w:szCs w:val="24"/>
-        </w:rPr>
-        <w:t xml:space="preserve"> pour 95 % des </w:t>
-      </w:r>
-      <w:proofErr w:type="spellStart"/>
-      <w:r>
-        <w:rPr>
-          <w:rFonts w:ascii="Times New Roman" w:eastAsia="Times New Roman" w:hAnsi="Times New Roman" w:cs="Times New Roman"/>
-          <w:sz w:val="24"/>
-          <w:szCs w:val="24"/>
-        </w:rPr>
-        <w:t>requêtes</w:t>
-      </w:r>
-      <w:proofErr w:type="spellEnd"/>
-      <w:r>
-        <w:rPr>
-          <w:rFonts w:ascii="Times New Roman" w:eastAsia="Times New Roman" w:hAnsi="Times New Roman" w:cs="Times New Roman"/>
-          <w:sz w:val="24"/>
-          <w:szCs w:val="24"/>
-        </w:rPr>
-        <w:t>.</w:t>
+          <w:lang w:val="fr-FR"/>
+        </w:rPr>
+      </w:pPr>
+      <w:r>
+        <w:rPr>
+          <w:rFonts w:ascii="Times New Roman" w:eastAsia="Times New Roman" w:hAnsi="Times New Roman" w:cs="Times New Roman"/>
+          <w:sz w:val="24"/>
+          <w:szCs w:val="24"/>
+          <w:lang w:val="fr-FR"/>
+        </w:rPr>
+        <w:t>Le site doit répondre en moins de 2 secondes pour 95 % des requêtes.</w:t>
       </w:r>
     </w:p>
     <w:p>
@@ -2027,51 +886,17 @@
           <w:rFonts w:ascii="Times New Roman" w:eastAsia="Times New Roman" w:hAnsi="Times New Roman" w:cs="Times New Roman"/>
           <w:sz w:val="24"/>
           <w:szCs w:val="24"/>
-        </w:rPr>
-      </w:pPr>
-      <w:r>
-        <w:rPr>
-          <w:rFonts w:ascii="Times New Roman" w:eastAsia="Times New Roman" w:hAnsi="Times New Roman" w:cs="Times New Roman"/>
-          <w:sz w:val="24"/>
-          <w:szCs w:val="24"/>
-        </w:rPr>
-        <w:t xml:space="preserve">Interface </w:t>
-      </w:r>
-      <w:proofErr w:type="spellStart"/>
-      <w:r>
-        <w:rPr>
-          <w:rFonts w:ascii="Times New Roman" w:eastAsia="Times New Roman" w:hAnsi="Times New Roman" w:cs="Times New Roman"/>
-          <w:sz w:val="24"/>
-          <w:szCs w:val="24"/>
-        </w:rPr>
-        <w:t>utilisateur</w:t>
-      </w:r>
-      <w:proofErr w:type="spellEnd"/>
-      <w:r>
-        <w:rPr>
-          <w:rFonts w:ascii="Times New Roman" w:eastAsia="Times New Roman" w:hAnsi="Times New Roman" w:cs="Times New Roman"/>
-          <w:sz w:val="24"/>
-          <w:szCs w:val="24"/>
-        </w:rPr>
-        <w:t xml:space="preserve"> responsive </w:t>
-      </w:r>
-      <w:proofErr w:type="gramStart"/>
-      <w:r>
-        <w:rPr>
-          <w:rFonts w:ascii="Times New Roman" w:eastAsia="Times New Roman" w:hAnsi="Times New Roman" w:cs="Times New Roman"/>
-          <w:sz w:val="24"/>
-          <w:szCs w:val="24"/>
-        </w:rPr>
-        <w:t>et</w:t>
-      </w:r>
-      <w:proofErr w:type="gramEnd"/>
-      <w:r>
-        <w:rPr>
-          <w:rFonts w:ascii="Times New Roman" w:eastAsia="Times New Roman" w:hAnsi="Times New Roman" w:cs="Times New Roman"/>
-          <w:sz w:val="24"/>
-          <w:szCs w:val="24"/>
-        </w:rPr>
-        <w:t xml:space="preserve"> accessible.</w:t>
+          <w:lang w:val="fr-FR"/>
+        </w:rPr>
+      </w:pPr>
+      <w:r>
+        <w:rPr>
+          <w:rFonts w:ascii="Times New Roman" w:eastAsia="Times New Roman" w:hAnsi="Times New Roman" w:cs="Times New Roman"/>
+          <w:sz w:val="24"/>
+          <w:szCs w:val="24"/>
+          <w:lang w:val="fr-FR"/>
+        </w:rPr>
+        <w:t>Interface utilisateur responsive et accessible.</w:t>
       </w:r>
     </w:p>
     <w:p>
@@ -2085,16 +910,27 @@
           <w:rFonts w:ascii="Times New Roman" w:eastAsia="Times New Roman" w:hAnsi="Times New Roman" w:cs="Times New Roman"/>
           <w:sz w:val="24"/>
           <w:szCs w:val="24"/>
-        </w:rPr>
-      </w:pPr>
+          <w:lang w:val="fr-FR"/>
+        </w:rPr>
+      </w:pPr>
+      <w:r>
+        <w:rPr>
+          <w:rFonts w:ascii="Times New Roman" w:eastAsia="Times New Roman" w:hAnsi="Times New Roman" w:cs="Times New Roman"/>
+          <w:sz w:val="24"/>
+          <w:szCs w:val="24"/>
+          <w:lang w:val="fr-FR"/>
+        </w:rPr>
+        <w:t xml:space="preserve">Utilisation cohérente des composants </w:t>
+      </w:r>
       <w:proofErr w:type="spellStart"/>
       <w:r>
         <w:rPr>
           <w:rFonts w:ascii="Times New Roman" w:eastAsia="Times New Roman" w:hAnsi="Times New Roman" w:cs="Times New Roman"/>
           <w:sz w:val="24"/>
           <w:szCs w:val="24"/>
-        </w:rPr>
-        <w:t>Utilisation</w:t>
+          <w:lang w:val="fr-FR"/>
+        </w:rPr>
+        <w:t>Bootstrap</w:t>
       </w:r>
       <w:proofErr w:type="spellEnd"/>
       <w:r>
@@ -2102,98 +938,9 @@
           <w:rFonts w:ascii="Times New Roman" w:eastAsia="Times New Roman" w:hAnsi="Times New Roman" w:cs="Times New Roman"/>
           <w:sz w:val="24"/>
           <w:szCs w:val="24"/>
-        </w:rPr>
-        <w:t xml:space="preserve"> </w:t>
-      </w:r>
-      <w:proofErr w:type="spellStart"/>
-      <w:r>
-        <w:rPr>
-          <w:rFonts w:ascii="Times New Roman" w:eastAsia="Times New Roman" w:hAnsi="Times New Roman" w:cs="Times New Roman"/>
-          <w:sz w:val="24"/>
-          <w:szCs w:val="24"/>
-        </w:rPr>
-        <w:t>cohérente</w:t>
-      </w:r>
-      <w:proofErr w:type="spellEnd"/>
-      <w:r>
-        <w:rPr>
-          <w:rFonts w:ascii="Times New Roman" w:eastAsia="Times New Roman" w:hAnsi="Times New Roman" w:cs="Times New Roman"/>
-          <w:sz w:val="24"/>
-          <w:szCs w:val="24"/>
-        </w:rPr>
-        <w:t xml:space="preserve"> des </w:t>
-      </w:r>
-      <w:proofErr w:type="spellStart"/>
-      <w:r>
-        <w:rPr>
-          <w:rFonts w:ascii="Times New Roman" w:eastAsia="Times New Roman" w:hAnsi="Times New Roman" w:cs="Times New Roman"/>
-          <w:sz w:val="24"/>
-          <w:szCs w:val="24"/>
-        </w:rPr>
-        <w:t>composants</w:t>
-      </w:r>
-      <w:proofErr w:type="spellEnd"/>
-      <w:r>
-        <w:rPr>
-          <w:rFonts w:ascii="Times New Roman" w:eastAsia="Times New Roman" w:hAnsi="Times New Roman" w:cs="Times New Roman"/>
-          <w:sz w:val="24"/>
-          <w:szCs w:val="24"/>
-        </w:rPr>
-        <w:t xml:space="preserve"> Bootstrap pour </w:t>
-      </w:r>
-      <w:proofErr w:type="spellStart"/>
-      <w:r>
-        <w:rPr>
-          <w:rFonts w:ascii="Times New Roman" w:eastAsia="Times New Roman" w:hAnsi="Times New Roman" w:cs="Times New Roman"/>
-          <w:sz w:val="24"/>
-          <w:szCs w:val="24"/>
-        </w:rPr>
-        <w:t>une</w:t>
-      </w:r>
-      <w:proofErr w:type="spellEnd"/>
-      <w:r>
-        <w:rPr>
-          <w:rFonts w:ascii="Times New Roman" w:eastAsia="Times New Roman" w:hAnsi="Times New Roman" w:cs="Times New Roman"/>
-          <w:sz w:val="24"/>
-          <w:szCs w:val="24"/>
-        </w:rPr>
-        <w:t xml:space="preserve"> </w:t>
-      </w:r>
-      <w:proofErr w:type="spellStart"/>
-      <w:r>
-        <w:rPr>
-          <w:rFonts w:ascii="Times New Roman" w:eastAsia="Times New Roman" w:hAnsi="Times New Roman" w:cs="Times New Roman"/>
-          <w:sz w:val="24"/>
-          <w:szCs w:val="24"/>
-        </w:rPr>
-        <w:t>expérience</w:t>
-      </w:r>
-      <w:proofErr w:type="spellEnd"/>
-      <w:r>
-        <w:rPr>
-          <w:rFonts w:ascii="Times New Roman" w:eastAsia="Times New Roman" w:hAnsi="Times New Roman" w:cs="Times New Roman"/>
-          <w:sz w:val="24"/>
-          <w:szCs w:val="24"/>
-        </w:rPr>
-        <w:t xml:space="preserve"> </w:t>
-      </w:r>
-      <w:proofErr w:type="spellStart"/>
-      <w:r>
-        <w:rPr>
-          <w:rFonts w:ascii="Times New Roman" w:eastAsia="Times New Roman" w:hAnsi="Times New Roman" w:cs="Times New Roman"/>
-          <w:sz w:val="24"/>
-          <w:szCs w:val="24"/>
-        </w:rPr>
-        <w:t>uniforme</w:t>
-      </w:r>
-      <w:proofErr w:type="spellEnd"/>
-      <w:r>
-        <w:rPr>
-          <w:rFonts w:ascii="Times New Roman" w:eastAsia="Times New Roman" w:hAnsi="Times New Roman" w:cs="Times New Roman"/>
-          <w:sz w:val="24"/>
-          <w:szCs w:val="24"/>
-        </w:rPr>
-        <w:t>.</w:t>
+          <w:lang w:val="fr-FR"/>
+        </w:rPr>
+        <w:t xml:space="preserve"> pour une expérience uniforme.</w:t>
       </w:r>
     </w:p>
     <w:p>
@@ -2241,141 +988,17 @@
           <w:rFonts w:ascii="Times New Roman" w:eastAsia="Times New Roman" w:hAnsi="Times New Roman" w:cs="Times New Roman"/>
           <w:sz w:val="24"/>
           <w:szCs w:val="24"/>
-        </w:rPr>
-      </w:pPr>
-      <w:r>
-        <w:rPr>
-          <w:rFonts w:ascii="Times New Roman" w:eastAsia="Times New Roman" w:hAnsi="Times New Roman" w:cs="Times New Roman"/>
-          <w:sz w:val="24"/>
-          <w:szCs w:val="24"/>
-        </w:rPr>
-        <w:t xml:space="preserve">Code </w:t>
-      </w:r>
-      <w:proofErr w:type="spellStart"/>
-      <w:r>
-        <w:rPr>
-          <w:rFonts w:ascii="Times New Roman" w:eastAsia="Times New Roman" w:hAnsi="Times New Roman" w:cs="Times New Roman"/>
-          <w:sz w:val="24"/>
-          <w:szCs w:val="24"/>
-        </w:rPr>
-        <w:t>modulaire</w:t>
-      </w:r>
-      <w:proofErr w:type="spellEnd"/>
-      <w:r>
-        <w:rPr>
-          <w:rFonts w:ascii="Times New Roman" w:eastAsia="Times New Roman" w:hAnsi="Times New Roman" w:cs="Times New Roman"/>
-          <w:sz w:val="24"/>
-          <w:szCs w:val="24"/>
-        </w:rPr>
-        <w:t xml:space="preserve"> pour </w:t>
-      </w:r>
-      <w:proofErr w:type="spellStart"/>
-      <w:r>
-        <w:rPr>
-          <w:rFonts w:ascii="Times New Roman" w:eastAsia="Times New Roman" w:hAnsi="Times New Roman" w:cs="Times New Roman"/>
-          <w:sz w:val="24"/>
-          <w:szCs w:val="24"/>
-        </w:rPr>
-        <w:t>faciliter</w:t>
-      </w:r>
-      <w:proofErr w:type="spellEnd"/>
-      <w:r>
-        <w:rPr>
-          <w:rFonts w:ascii="Times New Roman" w:eastAsia="Times New Roman" w:hAnsi="Times New Roman" w:cs="Times New Roman"/>
-          <w:sz w:val="24"/>
-          <w:szCs w:val="24"/>
-        </w:rPr>
-        <w:t xml:space="preserve"> les </w:t>
-      </w:r>
-      <w:proofErr w:type="spellStart"/>
-      <w:r>
-        <w:rPr>
-          <w:rFonts w:ascii="Times New Roman" w:eastAsia="Times New Roman" w:hAnsi="Times New Roman" w:cs="Times New Roman"/>
-          <w:sz w:val="24"/>
-          <w:szCs w:val="24"/>
-        </w:rPr>
-        <w:t>ajouts</w:t>
-      </w:r>
-      <w:proofErr w:type="spellEnd"/>
-      <w:r>
-        <w:rPr>
-          <w:rFonts w:ascii="Times New Roman" w:eastAsia="Times New Roman" w:hAnsi="Times New Roman" w:cs="Times New Roman"/>
-          <w:sz w:val="24"/>
-          <w:szCs w:val="24"/>
-        </w:rPr>
-        <w:t xml:space="preserve"> </w:t>
-      </w:r>
-      <w:proofErr w:type="spellStart"/>
-      <w:r>
-        <w:rPr>
-          <w:rFonts w:ascii="Times New Roman" w:eastAsia="Times New Roman" w:hAnsi="Times New Roman" w:cs="Times New Roman"/>
-          <w:sz w:val="24"/>
-          <w:szCs w:val="24"/>
-        </w:rPr>
-        <w:t>futurs</w:t>
-      </w:r>
-      <w:proofErr w:type="spellEnd"/>
-      <w:r>
-        <w:rPr>
-          <w:rFonts w:ascii="Times New Roman" w:eastAsia="Times New Roman" w:hAnsi="Times New Roman" w:cs="Times New Roman"/>
-          <w:sz w:val="24"/>
-          <w:szCs w:val="24"/>
-        </w:rPr>
-        <w:t xml:space="preserve"> (</w:t>
-      </w:r>
-      <w:proofErr w:type="spellStart"/>
-      <w:r>
-        <w:rPr>
-          <w:rFonts w:ascii="Times New Roman" w:eastAsia="Times New Roman" w:hAnsi="Times New Roman" w:cs="Times New Roman"/>
-          <w:sz w:val="24"/>
-          <w:szCs w:val="24"/>
-        </w:rPr>
-        <w:t>nouvelles</w:t>
-      </w:r>
-      <w:proofErr w:type="spellEnd"/>
-      <w:r>
-        <w:rPr>
-          <w:rFonts w:ascii="Times New Roman" w:eastAsia="Times New Roman" w:hAnsi="Times New Roman" w:cs="Times New Roman"/>
-          <w:sz w:val="24"/>
-          <w:szCs w:val="24"/>
-        </w:rPr>
-        <w:t xml:space="preserve"> </w:t>
-      </w:r>
-      <w:proofErr w:type="spellStart"/>
-      <w:r>
-        <w:rPr>
-          <w:rFonts w:ascii="Times New Roman" w:eastAsia="Times New Roman" w:hAnsi="Times New Roman" w:cs="Times New Roman"/>
-          <w:sz w:val="24"/>
-          <w:szCs w:val="24"/>
-        </w:rPr>
-        <w:t>catégories</w:t>
-      </w:r>
-      <w:proofErr w:type="spellEnd"/>
-      <w:r>
-        <w:rPr>
-          <w:rFonts w:ascii="Times New Roman" w:eastAsia="Times New Roman" w:hAnsi="Times New Roman" w:cs="Times New Roman"/>
-          <w:sz w:val="24"/>
-          <w:szCs w:val="24"/>
-        </w:rPr>
-        <w:t xml:space="preserve">, </w:t>
-      </w:r>
-      <w:proofErr w:type="spellStart"/>
-      <w:r>
-        <w:rPr>
-          <w:rFonts w:ascii="Times New Roman" w:eastAsia="Times New Roman" w:hAnsi="Times New Roman" w:cs="Times New Roman"/>
-          <w:sz w:val="24"/>
-          <w:szCs w:val="24"/>
-        </w:rPr>
-        <w:t>fonctionnalités</w:t>
-      </w:r>
-      <w:proofErr w:type="spellEnd"/>
-      <w:r>
-        <w:rPr>
-          <w:rFonts w:ascii="Times New Roman" w:eastAsia="Times New Roman" w:hAnsi="Times New Roman" w:cs="Times New Roman"/>
-          <w:sz w:val="24"/>
-          <w:szCs w:val="24"/>
-        </w:rPr>
-        <w:t>).</w:t>
+          <w:lang w:val="fr-FR"/>
+        </w:rPr>
+      </w:pPr>
+      <w:r>
+        <w:rPr>
+          <w:rFonts w:ascii="Times New Roman" w:eastAsia="Times New Roman" w:hAnsi="Times New Roman" w:cs="Times New Roman"/>
+          <w:sz w:val="24"/>
+          <w:szCs w:val="24"/>
+          <w:lang w:val="fr-FR"/>
+        </w:rPr>
+        <w:t>Code modulaire pour faciliter les ajouts futurs (nouvelles catégories, fonctionnalités).</w:t>
       </w:r>
     </w:p>
     <w:p>
@@ -2423,16 +1046,27 @@
           <w:rFonts w:ascii="Times New Roman" w:eastAsia="Times New Roman" w:hAnsi="Times New Roman" w:cs="Times New Roman"/>
           <w:sz w:val="24"/>
           <w:szCs w:val="24"/>
-        </w:rPr>
-      </w:pPr>
+          <w:lang w:val="fr-FR"/>
+        </w:rPr>
+      </w:pPr>
+      <w:r>
+        <w:rPr>
+          <w:rFonts w:ascii="Times New Roman" w:eastAsia="Times New Roman" w:hAnsi="Times New Roman" w:cs="Times New Roman"/>
+          <w:sz w:val="24"/>
+          <w:szCs w:val="24"/>
+          <w:lang w:val="fr-FR"/>
+        </w:rPr>
+        <w:t xml:space="preserve">Fonctionne sur les navigateurs modernes (Chrome, Firefox, Safari, </w:t>
+      </w:r>
       <w:proofErr w:type="spellStart"/>
       <w:r>
         <w:rPr>
           <w:rFonts w:ascii="Times New Roman" w:eastAsia="Times New Roman" w:hAnsi="Times New Roman" w:cs="Times New Roman"/>
           <w:sz w:val="24"/>
           <w:szCs w:val="24"/>
-        </w:rPr>
-        <w:t>Fonctionne</w:t>
+          <w:lang w:val="fr-FR"/>
+        </w:rPr>
+        <w:t>Edge</w:t>
       </w:r>
       <w:proofErr w:type="spellEnd"/>
       <w:r>
@@ -2440,44 +1074,9 @@
           <w:rFonts w:ascii="Times New Roman" w:eastAsia="Times New Roman" w:hAnsi="Times New Roman" w:cs="Times New Roman"/>
           <w:sz w:val="24"/>
           <w:szCs w:val="24"/>
-        </w:rPr>
-        <w:t xml:space="preserve"> sur les </w:t>
-      </w:r>
-      <w:proofErr w:type="spellStart"/>
-      <w:r>
-        <w:rPr>
-          <w:rFonts w:ascii="Times New Roman" w:eastAsia="Times New Roman" w:hAnsi="Times New Roman" w:cs="Times New Roman"/>
-          <w:sz w:val="24"/>
-          <w:szCs w:val="24"/>
-        </w:rPr>
-        <w:t>navigateurs</w:t>
-      </w:r>
-      <w:proofErr w:type="spellEnd"/>
-      <w:r>
-        <w:rPr>
-          <w:rFonts w:ascii="Times New Roman" w:eastAsia="Times New Roman" w:hAnsi="Times New Roman" w:cs="Times New Roman"/>
-          <w:sz w:val="24"/>
-          <w:szCs w:val="24"/>
-        </w:rPr>
-        <w:t xml:space="preserve"> </w:t>
-      </w:r>
-      <w:proofErr w:type="spellStart"/>
-      <w:r>
-        <w:rPr>
-          <w:rFonts w:ascii="Times New Roman" w:eastAsia="Times New Roman" w:hAnsi="Times New Roman" w:cs="Times New Roman"/>
-          <w:sz w:val="24"/>
-          <w:szCs w:val="24"/>
-        </w:rPr>
-        <w:t>modernes</w:t>
-      </w:r>
-      <w:proofErr w:type="spellEnd"/>
-      <w:r>
-        <w:rPr>
-          <w:rFonts w:ascii="Times New Roman" w:eastAsia="Times New Roman" w:hAnsi="Times New Roman" w:cs="Times New Roman"/>
-          <w:sz w:val="24"/>
-          <w:szCs w:val="24"/>
-        </w:rPr>
-        <w:t xml:space="preserve"> (Chrome, Firefox, Safari, Edge).</w:t>
+          <w:lang w:val="fr-FR"/>
+        </w:rPr>
+        <w:t>).</w:t>
       </w:r>
     </w:p>
     <w:p>
@@ -2491,80 +1090,18 @@
           <w:rFonts w:ascii="Times New Roman" w:eastAsia="Times New Roman" w:hAnsi="Times New Roman" w:cs="Times New Roman"/>
           <w:sz w:val="24"/>
           <w:szCs w:val="24"/>
-        </w:rPr>
-      </w:pPr>
-      <w:proofErr w:type="spellStart"/>
-      <w:r>
-        <w:rPr>
-          <w:rFonts w:ascii="Times New Roman" w:eastAsia="Times New Roman" w:hAnsi="Times New Roman" w:cs="Times New Roman"/>
-          <w:sz w:val="24"/>
-          <w:szCs w:val="24"/>
+          <w:lang w:val="fr-FR"/>
+        </w:rPr>
+      </w:pPr>
+      <w:r>
+        <w:rPr>
+          <w:rFonts w:ascii="Times New Roman" w:eastAsia="Times New Roman" w:hAnsi="Times New Roman" w:cs="Times New Roman"/>
+          <w:sz w:val="24"/>
+          <w:szCs w:val="24"/>
+          <w:lang w:val="fr-FR"/>
         </w:rPr>
         <w:lastRenderedPageBreak/>
-        <w:t>Optimisation</w:t>
-      </w:r>
-      <w:proofErr w:type="spellEnd"/>
-      <w:r>
-        <w:rPr>
-          <w:rFonts w:ascii="Times New Roman" w:eastAsia="Times New Roman" w:hAnsi="Times New Roman" w:cs="Times New Roman"/>
-          <w:sz w:val="24"/>
-          <w:szCs w:val="24"/>
-        </w:rPr>
-        <w:t xml:space="preserve"> pour mobile, </w:t>
-      </w:r>
-      <w:proofErr w:type="spellStart"/>
-      <w:r>
-        <w:rPr>
-          <w:rFonts w:ascii="Times New Roman" w:eastAsia="Times New Roman" w:hAnsi="Times New Roman" w:cs="Times New Roman"/>
-          <w:sz w:val="24"/>
-          <w:szCs w:val="24"/>
-        </w:rPr>
-        <w:t>tablette</w:t>
-      </w:r>
-      <w:proofErr w:type="spellEnd"/>
-      <w:r>
-        <w:rPr>
-          <w:rFonts w:ascii="Times New Roman" w:eastAsia="Times New Roman" w:hAnsi="Times New Roman" w:cs="Times New Roman"/>
-          <w:sz w:val="24"/>
-          <w:szCs w:val="24"/>
-        </w:rPr>
-        <w:t xml:space="preserve"> </w:t>
-      </w:r>
-      <w:proofErr w:type="gramStart"/>
-      <w:r>
-        <w:rPr>
-          <w:rFonts w:ascii="Times New Roman" w:eastAsia="Times New Roman" w:hAnsi="Times New Roman" w:cs="Times New Roman"/>
-          <w:sz w:val="24"/>
-          <w:szCs w:val="24"/>
-        </w:rPr>
-        <w:t>et</w:t>
-      </w:r>
-      <w:proofErr w:type="gramEnd"/>
-      <w:r>
-        <w:rPr>
-          <w:rFonts w:ascii="Times New Roman" w:eastAsia="Times New Roman" w:hAnsi="Times New Roman" w:cs="Times New Roman"/>
-          <w:sz w:val="24"/>
-          <w:szCs w:val="24"/>
-        </w:rPr>
-        <w:t xml:space="preserve"> </w:t>
-      </w:r>
-      <w:proofErr w:type="spellStart"/>
-      <w:r>
-        <w:rPr>
-          <w:rFonts w:ascii="Times New Roman" w:eastAsia="Times New Roman" w:hAnsi="Times New Roman" w:cs="Times New Roman"/>
-          <w:sz w:val="24"/>
-          <w:szCs w:val="24"/>
-        </w:rPr>
-        <w:t>ordinateur</w:t>
-      </w:r>
-      <w:proofErr w:type="spellEnd"/>
-      <w:r>
-        <w:rPr>
-          <w:rFonts w:ascii="Times New Roman" w:eastAsia="Times New Roman" w:hAnsi="Times New Roman" w:cs="Times New Roman"/>
-          <w:sz w:val="24"/>
-          <w:szCs w:val="24"/>
-        </w:rPr>
-        <w:t xml:space="preserve"> (responsive design).</w:t>
+        <w:t>Optimisation pour mobile, tablette et ordinateur (responsive design).</w:t>
       </w:r>
     </w:p>
     <w:p>
@@ -2610,53 +1147,17 @@
           <w:rFonts w:ascii="Times New Roman" w:eastAsia="Times New Roman" w:hAnsi="Times New Roman" w:cs="Times New Roman"/>
           <w:sz w:val="24"/>
           <w:szCs w:val="24"/>
-        </w:rPr>
-      </w:pPr>
-      <w:r>
-        <w:rPr>
-          <w:rFonts w:ascii="Times New Roman" w:eastAsia="Times New Roman" w:hAnsi="Times New Roman" w:cs="Times New Roman"/>
-          <w:sz w:val="24"/>
-          <w:szCs w:val="24"/>
-        </w:rPr>
-        <w:t xml:space="preserve">Documentation </w:t>
-      </w:r>
-      <w:proofErr w:type="spellStart"/>
-      <w:proofErr w:type="gramStart"/>
-      <w:r>
-        <w:rPr>
-          <w:rFonts w:ascii="Times New Roman" w:eastAsia="Times New Roman" w:hAnsi="Times New Roman" w:cs="Times New Roman"/>
-          <w:sz w:val="24"/>
-          <w:szCs w:val="24"/>
-        </w:rPr>
-        <w:t>claire</w:t>
-      </w:r>
-      <w:proofErr w:type="spellEnd"/>
-      <w:proofErr w:type="gramEnd"/>
-      <w:r>
-        <w:rPr>
-          <w:rFonts w:ascii="Times New Roman" w:eastAsia="Times New Roman" w:hAnsi="Times New Roman" w:cs="Times New Roman"/>
-          <w:sz w:val="24"/>
-          <w:szCs w:val="24"/>
-        </w:rPr>
-        <w:t xml:space="preserve"> pour les </w:t>
-      </w:r>
-      <w:proofErr w:type="spellStart"/>
-      <w:r>
-        <w:rPr>
-          <w:rFonts w:ascii="Times New Roman" w:eastAsia="Times New Roman" w:hAnsi="Times New Roman" w:cs="Times New Roman"/>
-          <w:sz w:val="24"/>
-          <w:szCs w:val="24"/>
-        </w:rPr>
-        <w:t>développeurs</w:t>
-      </w:r>
-      <w:proofErr w:type="spellEnd"/>
-      <w:r>
-        <w:rPr>
-          <w:rFonts w:ascii="Times New Roman" w:eastAsia="Times New Roman" w:hAnsi="Times New Roman" w:cs="Times New Roman"/>
-          <w:sz w:val="24"/>
-          <w:szCs w:val="24"/>
-        </w:rPr>
-        <w:t>.</w:t>
+          <w:lang w:val="fr-FR"/>
+        </w:rPr>
+      </w:pPr>
+      <w:r>
+        <w:rPr>
+          <w:rFonts w:ascii="Times New Roman" w:eastAsia="Times New Roman" w:hAnsi="Times New Roman" w:cs="Times New Roman"/>
+          <w:sz w:val="24"/>
+          <w:szCs w:val="24"/>
+          <w:lang w:val="fr-FR"/>
+        </w:rPr>
+        <w:t>Documentation claire pour les développeurs.</w:t>
       </w:r>
     </w:p>
     <w:p>
@@ -2670,97 +1171,17 @@
           <w:rFonts w:ascii="Times New Roman" w:eastAsia="Times New Roman" w:hAnsi="Times New Roman" w:cs="Times New Roman"/>
           <w:sz w:val="24"/>
           <w:szCs w:val="24"/>
-        </w:rPr>
-      </w:pPr>
-      <w:proofErr w:type="spellStart"/>
-      <w:r>
-        <w:rPr>
-          <w:rFonts w:ascii="Times New Roman" w:eastAsia="Times New Roman" w:hAnsi="Times New Roman" w:cs="Times New Roman"/>
-          <w:sz w:val="24"/>
-          <w:szCs w:val="24"/>
-        </w:rPr>
-        <w:t>Gestion</w:t>
-      </w:r>
-      <w:proofErr w:type="spellEnd"/>
-      <w:r>
-        <w:rPr>
-          <w:rFonts w:ascii="Times New Roman" w:eastAsia="Times New Roman" w:hAnsi="Times New Roman" w:cs="Times New Roman"/>
-          <w:sz w:val="24"/>
-          <w:szCs w:val="24"/>
-        </w:rPr>
-        <w:t xml:space="preserve"> des </w:t>
-      </w:r>
-      <w:proofErr w:type="spellStart"/>
-      <w:r>
-        <w:rPr>
-          <w:rFonts w:ascii="Times New Roman" w:eastAsia="Times New Roman" w:hAnsi="Times New Roman" w:cs="Times New Roman"/>
-          <w:sz w:val="24"/>
-          <w:szCs w:val="24"/>
-        </w:rPr>
-        <w:t>erreurs</w:t>
-      </w:r>
-      <w:proofErr w:type="spellEnd"/>
-      <w:r>
-        <w:rPr>
-          <w:rFonts w:ascii="Times New Roman" w:eastAsia="Times New Roman" w:hAnsi="Times New Roman" w:cs="Times New Roman"/>
-          <w:sz w:val="24"/>
-          <w:szCs w:val="24"/>
-        </w:rPr>
-        <w:t xml:space="preserve"> </w:t>
-      </w:r>
-      <w:proofErr w:type="gramStart"/>
-      <w:r>
-        <w:rPr>
-          <w:rFonts w:ascii="Times New Roman" w:eastAsia="Times New Roman" w:hAnsi="Times New Roman" w:cs="Times New Roman"/>
-          <w:sz w:val="24"/>
-          <w:szCs w:val="24"/>
-        </w:rPr>
-        <w:t>et</w:t>
-      </w:r>
-      <w:proofErr w:type="gramEnd"/>
-      <w:r>
-        <w:rPr>
-          <w:rFonts w:ascii="Times New Roman" w:eastAsia="Times New Roman" w:hAnsi="Times New Roman" w:cs="Times New Roman"/>
-          <w:sz w:val="24"/>
-          <w:szCs w:val="24"/>
-        </w:rPr>
-        <w:t xml:space="preserve"> logs via un </w:t>
-      </w:r>
-      <w:proofErr w:type="spellStart"/>
-      <w:r>
-        <w:rPr>
-          <w:rFonts w:ascii="Times New Roman" w:eastAsia="Times New Roman" w:hAnsi="Times New Roman" w:cs="Times New Roman"/>
-          <w:sz w:val="24"/>
-          <w:szCs w:val="24"/>
-        </w:rPr>
-        <w:t>système</w:t>
-      </w:r>
-      <w:proofErr w:type="spellEnd"/>
-      <w:r>
-        <w:rPr>
-          <w:rFonts w:ascii="Times New Roman" w:eastAsia="Times New Roman" w:hAnsi="Times New Roman" w:cs="Times New Roman"/>
-          <w:sz w:val="24"/>
-          <w:szCs w:val="24"/>
-        </w:rPr>
-        <w:t xml:space="preserve"> </w:t>
-      </w:r>
-      <w:proofErr w:type="spellStart"/>
-      <w:r>
-        <w:rPr>
-          <w:rFonts w:ascii="Times New Roman" w:eastAsia="Times New Roman" w:hAnsi="Times New Roman" w:cs="Times New Roman"/>
-          <w:sz w:val="24"/>
-          <w:szCs w:val="24"/>
-        </w:rPr>
-        <w:t>centralisé</w:t>
-      </w:r>
-      <w:proofErr w:type="spellEnd"/>
-      <w:r>
-        <w:rPr>
-          <w:rFonts w:ascii="Times New Roman" w:eastAsia="Times New Roman" w:hAnsi="Times New Roman" w:cs="Times New Roman"/>
-          <w:sz w:val="24"/>
-          <w:szCs w:val="24"/>
-        </w:rPr>
-        <w:t>.</w:t>
+          <w:lang w:val="fr-FR"/>
+        </w:rPr>
+      </w:pPr>
+      <w:r>
+        <w:rPr>
+          <w:rFonts w:ascii="Times New Roman" w:eastAsia="Times New Roman" w:hAnsi="Times New Roman" w:cs="Times New Roman"/>
+          <w:sz w:val="24"/>
+          <w:szCs w:val="24"/>
+          <w:lang w:val="fr-FR"/>
+        </w:rPr>
+        <w:t>Gestion des erreurs et logs via un système centralisé.</w:t>
       </w:r>
     </w:p>
     <w:p>
@@ -2841,24 +1262,18 @@
           <w:rFonts w:ascii="Times New Roman" w:eastAsia="Times New Roman" w:hAnsi="Times New Roman" w:cs="Times New Roman"/>
           <w:sz w:val="24"/>
           <w:szCs w:val="24"/>
-        </w:rPr>
-      </w:pPr>
-      <w:r>
-        <w:rPr>
-          <w:rFonts w:ascii="Times New Roman" w:eastAsia="Times New Roman" w:hAnsi="Times New Roman" w:cs="Times New Roman"/>
-          <w:sz w:val="24"/>
-          <w:szCs w:val="24"/>
-        </w:rPr>
-        <w:t xml:space="preserve">React avec des </w:t>
-      </w:r>
+          <w:lang w:val="fr-FR"/>
+        </w:rPr>
+      </w:pPr>
       <w:proofErr w:type="spellStart"/>
       <w:r>
         <w:rPr>
           <w:rFonts w:ascii="Times New Roman" w:eastAsia="Times New Roman" w:hAnsi="Times New Roman" w:cs="Times New Roman"/>
           <w:sz w:val="24"/>
           <w:szCs w:val="24"/>
-        </w:rPr>
-        <w:t>composants</w:t>
+          <w:lang w:val="fr-FR"/>
+        </w:rPr>
+        <w:t>React</w:t>
       </w:r>
       <w:proofErr w:type="spellEnd"/>
       <w:r>
@@ -2866,8 +1281,9 @@
           <w:rFonts w:ascii="Times New Roman" w:eastAsia="Times New Roman" w:hAnsi="Times New Roman" w:cs="Times New Roman"/>
           <w:sz w:val="24"/>
           <w:szCs w:val="24"/>
-        </w:rPr>
-        <w:t xml:space="preserve"> </w:t>
+          <w:lang w:val="fr-FR"/>
+        </w:rPr>
+        <w:t xml:space="preserve"> avec des composants fonctionnels et </w:t>
       </w:r>
       <w:proofErr w:type="spellStart"/>
       <w:r>
@@ -2875,8 +1291,9 @@
           <w:rFonts w:ascii="Times New Roman" w:eastAsia="Times New Roman" w:hAnsi="Times New Roman" w:cs="Times New Roman"/>
           <w:sz w:val="24"/>
           <w:szCs w:val="24"/>
-        </w:rPr>
-        <w:t>fonctionnels</w:t>
+          <w:lang w:val="fr-FR"/>
+        </w:rPr>
+        <w:t>hooks</w:t>
       </w:r>
       <w:proofErr w:type="spellEnd"/>
       <w:r>
@@ -2884,26 +1301,9 @@
           <w:rFonts w:ascii="Times New Roman" w:eastAsia="Times New Roman" w:hAnsi="Times New Roman" w:cs="Times New Roman"/>
           <w:sz w:val="24"/>
           <w:szCs w:val="24"/>
-        </w:rPr>
-        <w:t xml:space="preserve"> </w:t>
-      </w:r>
-      <w:proofErr w:type="gramStart"/>
-      <w:r>
-        <w:rPr>
-          <w:rFonts w:ascii="Times New Roman" w:eastAsia="Times New Roman" w:hAnsi="Times New Roman" w:cs="Times New Roman"/>
-          <w:sz w:val="24"/>
-          <w:szCs w:val="24"/>
-        </w:rPr>
-        <w:t>et</w:t>
-      </w:r>
-      <w:proofErr w:type="gramEnd"/>
-      <w:r>
-        <w:rPr>
-          <w:rFonts w:ascii="Times New Roman" w:eastAsia="Times New Roman" w:hAnsi="Times New Roman" w:cs="Times New Roman"/>
-          <w:sz w:val="24"/>
-          <w:szCs w:val="24"/>
-        </w:rPr>
-        <w:t xml:space="preserve"> hooks.</w:t>
+          <w:lang w:val="fr-FR"/>
+        </w:rPr>
+        <w:t>.</w:t>
       </w:r>
     </w:p>
     <w:p>
@@ -2917,16 +1317,27 @@
           <w:rFonts w:ascii="Times New Roman" w:eastAsia="Times New Roman" w:hAnsi="Times New Roman" w:cs="Times New Roman"/>
           <w:sz w:val="24"/>
           <w:szCs w:val="24"/>
-        </w:rPr>
-      </w:pPr>
+          <w:lang w:val="fr-FR"/>
+        </w:rPr>
+      </w:pPr>
+      <w:r>
+        <w:rPr>
+          <w:rFonts w:ascii="Times New Roman" w:eastAsia="Times New Roman" w:hAnsi="Times New Roman" w:cs="Times New Roman"/>
+          <w:sz w:val="24"/>
+          <w:szCs w:val="24"/>
+          <w:lang w:val="fr-FR"/>
+        </w:rPr>
+        <w:t xml:space="preserve">Gestion de l'état avec </w:t>
+      </w:r>
       <w:proofErr w:type="spellStart"/>
       <w:r>
         <w:rPr>
           <w:rFonts w:ascii="Times New Roman" w:eastAsia="Times New Roman" w:hAnsi="Times New Roman" w:cs="Times New Roman"/>
           <w:sz w:val="24"/>
           <w:szCs w:val="24"/>
-        </w:rPr>
-        <w:t>Gestion</w:t>
+          <w:lang w:val="fr-FR"/>
+        </w:rPr>
+        <w:t>Redux</w:t>
       </w:r>
       <w:proofErr w:type="spellEnd"/>
       <w:r>
@@ -2934,8 +1345,9 @@
           <w:rFonts w:ascii="Times New Roman" w:eastAsia="Times New Roman" w:hAnsi="Times New Roman" w:cs="Times New Roman"/>
           <w:sz w:val="24"/>
           <w:szCs w:val="24"/>
-        </w:rPr>
-        <w:t xml:space="preserve"> de </w:t>
+          <w:lang w:val="fr-FR"/>
+        </w:rPr>
+        <w:t xml:space="preserve"> ou </w:t>
       </w:r>
       <w:proofErr w:type="spellStart"/>
       <w:r>
@@ -2943,8 +1355,9 @@
           <w:rFonts w:ascii="Times New Roman" w:eastAsia="Times New Roman" w:hAnsi="Times New Roman" w:cs="Times New Roman"/>
           <w:sz w:val="24"/>
           <w:szCs w:val="24"/>
-        </w:rPr>
-        <w:t>l'état</w:t>
+          <w:lang w:val="fr-FR"/>
+        </w:rPr>
+        <w:t>Context</w:t>
       </w:r>
       <w:proofErr w:type="spellEnd"/>
       <w:r>
@@ -2952,44 +1365,9 @@
           <w:rFonts w:ascii="Times New Roman" w:eastAsia="Times New Roman" w:hAnsi="Times New Roman" w:cs="Times New Roman"/>
           <w:sz w:val="24"/>
           <w:szCs w:val="24"/>
-        </w:rPr>
-        <w:t xml:space="preserve"> avec </w:t>
-      </w:r>
-      <w:proofErr w:type="spellStart"/>
-      <w:r>
-        <w:rPr>
-          <w:rFonts w:ascii="Times New Roman" w:eastAsia="Times New Roman" w:hAnsi="Times New Roman" w:cs="Times New Roman"/>
-          <w:sz w:val="24"/>
-          <w:szCs w:val="24"/>
-        </w:rPr>
-        <w:t>Redux</w:t>
-      </w:r>
-      <w:proofErr w:type="spellEnd"/>
-      <w:r>
-        <w:rPr>
-          <w:rFonts w:ascii="Times New Roman" w:eastAsia="Times New Roman" w:hAnsi="Times New Roman" w:cs="Times New Roman"/>
-          <w:sz w:val="24"/>
-          <w:szCs w:val="24"/>
-        </w:rPr>
-        <w:t xml:space="preserve"> </w:t>
-      </w:r>
-      <w:proofErr w:type="spellStart"/>
-      <w:r>
-        <w:rPr>
-          <w:rFonts w:ascii="Times New Roman" w:eastAsia="Times New Roman" w:hAnsi="Times New Roman" w:cs="Times New Roman"/>
-          <w:sz w:val="24"/>
-          <w:szCs w:val="24"/>
-        </w:rPr>
-        <w:t>ou</w:t>
-      </w:r>
-      <w:proofErr w:type="spellEnd"/>
-      <w:r>
-        <w:rPr>
-          <w:rFonts w:ascii="Times New Roman" w:eastAsia="Times New Roman" w:hAnsi="Times New Roman" w:cs="Times New Roman"/>
-          <w:sz w:val="24"/>
-          <w:szCs w:val="24"/>
-        </w:rPr>
-        <w:t xml:space="preserve"> Context API.</w:t>
+          <w:lang w:val="fr-FR"/>
+        </w:rPr>
+        <w:t xml:space="preserve"> API.</w:t>
       </w:r>
     </w:p>
     <w:p>
@@ -3067,15 +1445,68 @@
           <w:rFonts w:ascii="Times New Roman" w:eastAsia="Times New Roman" w:hAnsi="Times New Roman" w:cs="Times New Roman"/>
           <w:sz w:val="24"/>
           <w:szCs w:val="24"/>
-        </w:rPr>
-      </w:pPr>
-      <w:r>
-        <w:rPr>
-          <w:rFonts w:ascii="Times New Roman" w:eastAsia="Times New Roman" w:hAnsi="Times New Roman" w:cs="Times New Roman"/>
-          <w:sz w:val="24"/>
-          <w:szCs w:val="24"/>
-        </w:rPr>
-        <w:t>Flask pour les endpoints RESTful.</w:t>
+          <w:lang w:val="fr-FR"/>
+        </w:rPr>
+      </w:pPr>
+      <w:proofErr w:type="spellStart"/>
+      <w:r>
+        <w:rPr>
+          <w:rFonts w:ascii="Times New Roman" w:eastAsia="Times New Roman" w:hAnsi="Times New Roman" w:cs="Times New Roman"/>
+          <w:sz w:val="24"/>
+          <w:szCs w:val="24"/>
+          <w:lang w:val="fr-FR"/>
+        </w:rPr>
+        <w:t>Flask</w:t>
+      </w:r>
+      <w:proofErr w:type="spellEnd"/>
+      <w:r>
+        <w:rPr>
+          <w:rFonts w:ascii="Times New Roman" w:eastAsia="Times New Roman" w:hAnsi="Times New Roman" w:cs="Times New Roman"/>
+          <w:sz w:val="24"/>
+          <w:szCs w:val="24"/>
+          <w:lang w:val="fr-FR"/>
+        </w:rPr>
+        <w:t xml:space="preserve"> pour les </w:t>
+      </w:r>
+      <w:proofErr w:type="spellStart"/>
+      <w:r>
+        <w:rPr>
+          <w:rFonts w:ascii="Times New Roman" w:eastAsia="Times New Roman" w:hAnsi="Times New Roman" w:cs="Times New Roman"/>
+          <w:sz w:val="24"/>
+          <w:szCs w:val="24"/>
+          <w:lang w:val="fr-FR"/>
+        </w:rPr>
+        <w:t>endpoints</w:t>
+      </w:r>
+      <w:proofErr w:type="spellEnd"/>
+      <w:r>
+        <w:rPr>
+          <w:rFonts w:ascii="Times New Roman" w:eastAsia="Times New Roman" w:hAnsi="Times New Roman" w:cs="Times New Roman"/>
+          <w:sz w:val="24"/>
+          <w:szCs w:val="24"/>
+          <w:lang w:val="fr-FR"/>
+        </w:rPr>
+        <w:t xml:space="preserve"> </w:t>
+      </w:r>
+      <w:proofErr w:type="spellStart"/>
+      <w:r>
+        <w:rPr>
+          <w:rFonts w:ascii="Times New Roman" w:eastAsia="Times New Roman" w:hAnsi="Times New Roman" w:cs="Times New Roman"/>
+          <w:sz w:val="24"/>
+          <w:szCs w:val="24"/>
+          <w:lang w:val="fr-FR"/>
+        </w:rPr>
+        <w:t>RESTful</w:t>
+      </w:r>
+      <w:proofErr w:type="spellEnd"/>
+      <w:r>
+        <w:rPr>
+          <w:rFonts w:ascii="Times New Roman" w:eastAsia="Times New Roman" w:hAnsi="Times New Roman" w:cs="Times New Roman"/>
+          <w:sz w:val="24"/>
+          <w:szCs w:val="24"/>
+          <w:lang w:val="fr-FR"/>
+        </w:rPr>
+        <w:t>.</w:t>
       </w:r>
     </w:p>
     <w:p>
@@ -3133,13 +1564,15 @@
           <w:rFonts w:ascii="Times New Roman" w:eastAsia="Times New Roman" w:hAnsi="Times New Roman" w:cs="Times New Roman"/>
           <w:sz w:val="24"/>
           <w:szCs w:val="24"/>
-        </w:rPr>
-      </w:pPr>
-      <w:r>
-        <w:rPr>
-          <w:rFonts w:ascii="Times New Roman" w:eastAsia="Times New Roman" w:hAnsi="Times New Roman" w:cs="Times New Roman"/>
-          <w:sz w:val="24"/>
-          <w:szCs w:val="24"/>
+          <w:lang w:val="fr-FR"/>
+        </w:rPr>
+      </w:pPr>
+      <w:r>
+        <w:rPr>
+          <w:rFonts w:ascii="Times New Roman" w:eastAsia="Times New Roman" w:hAnsi="Times New Roman" w:cs="Times New Roman"/>
+          <w:sz w:val="24"/>
+          <w:szCs w:val="24"/>
+          <w:lang w:val="fr-FR"/>
         </w:rPr>
         <w:t xml:space="preserve">Communication via API avec </w:t>
       </w:r>
@@ -3149,6 +1582,7 @@
           <w:rFonts w:ascii="Times New Roman" w:eastAsia="Times New Roman" w:hAnsi="Times New Roman" w:cs="Times New Roman"/>
           <w:sz w:val="24"/>
           <w:szCs w:val="24"/>
+          <w:lang w:val="fr-FR"/>
         </w:rPr>
         <w:t>Axios</w:t>
       </w:r>
@@ -3158,8 +1592,9 @@
           <w:rFonts w:ascii="Times New Roman" w:eastAsia="Times New Roman" w:hAnsi="Times New Roman" w:cs="Times New Roman"/>
           <w:sz w:val="24"/>
           <w:szCs w:val="24"/>
-        </w:rPr>
-        <w:t xml:space="preserve"> </w:t>
+          <w:lang w:val="fr-FR"/>
+        </w:rPr>
+        <w:t xml:space="preserve"> ou </w:t>
       </w:r>
       <w:proofErr w:type="spellStart"/>
       <w:r>
@@ -3167,8 +1602,9 @@
           <w:rFonts w:ascii="Times New Roman" w:eastAsia="Times New Roman" w:hAnsi="Times New Roman" w:cs="Times New Roman"/>
           <w:sz w:val="24"/>
           <w:szCs w:val="24"/>
-        </w:rPr>
-        <w:t>ou</w:t>
+          <w:lang w:val="fr-FR"/>
+        </w:rPr>
+        <w:t>Fetch</w:t>
       </w:r>
       <w:proofErr w:type="spellEnd"/>
       <w:r>
@@ -3176,8 +1612,9 @@
           <w:rFonts w:ascii="Times New Roman" w:eastAsia="Times New Roman" w:hAnsi="Times New Roman" w:cs="Times New Roman"/>
           <w:sz w:val="24"/>
           <w:szCs w:val="24"/>
-        </w:rPr>
-        <w:t xml:space="preserve"> Fetch.</w:t>
+          <w:lang w:val="fr-FR"/>
+        </w:rPr>
+        <w:t>.</w:t>
       </w:r>
     </w:p>
     <w:p>
@@ -3226,45 +1663,28 @@
           <w:rFonts w:ascii="Times New Roman" w:eastAsia="Times New Roman" w:hAnsi="Times New Roman" w:cs="Times New Roman"/>
           <w:sz w:val="24"/>
           <w:szCs w:val="24"/>
-        </w:rPr>
-      </w:pPr>
-      <w:r>
-        <w:rPr>
-          <w:rFonts w:ascii="Times New Roman" w:eastAsia="Times New Roman" w:hAnsi="Times New Roman" w:cs="Times New Roman"/>
-          <w:b/>
-          <w:bCs/>
-          <w:sz w:val="24"/>
-          <w:szCs w:val="24"/>
-        </w:rPr>
-        <w:t>Front-</w:t>
-      </w:r>
-      <w:proofErr w:type="gramStart"/>
-      <w:r>
-        <w:rPr>
-          <w:rFonts w:ascii="Times New Roman" w:eastAsia="Times New Roman" w:hAnsi="Times New Roman" w:cs="Times New Roman"/>
-          <w:b/>
-          <w:bCs/>
-          <w:sz w:val="24"/>
-          <w:szCs w:val="24"/>
-        </w:rPr>
-        <w:t>End</w:t>
-      </w:r>
-      <w:r>
-        <w:rPr>
-          <w:rFonts w:ascii="Times New Roman" w:eastAsia="Times New Roman" w:hAnsi="Times New Roman" w:cs="Times New Roman"/>
-          <w:sz w:val="24"/>
-          <w:szCs w:val="24"/>
-        </w:rPr>
-        <w:t xml:space="preserve"> :</w:t>
-      </w:r>
-      <w:proofErr w:type="gramEnd"/>
-      <w:r>
-        <w:rPr>
-          <w:rFonts w:ascii="Times New Roman" w:eastAsia="Times New Roman" w:hAnsi="Times New Roman" w:cs="Times New Roman"/>
-          <w:sz w:val="24"/>
-          <w:szCs w:val="24"/>
-        </w:rPr>
-        <w:t xml:space="preserve"> </w:t>
+          <w:lang w:val="fr-FR"/>
+        </w:rPr>
+      </w:pPr>
+      <w:r>
+        <w:rPr>
+          <w:rFonts w:ascii="Times New Roman" w:eastAsia="Times New Roman" w:hAnsi="Times New Roman" w:cs="Times New Roman"/>
+          <w:b/>
+          <w:bCs/>
+          <w:sz w:val="24"/>
+          <w:szCs w:val="24"/>
+          <w:lang w:val="fr-FR"/>
+        </w:rPr>
+        <w:t>Front-End</w:t>
+      </w:r>
+      <w:r>
+        <w:rPr>
+          <w:rFonts w:ascii="Times New Roman" w:eastAsia="Times New Roman" w:hAnsi="Times New Roman" w:cs="Times New Roman"/>
+          <w:sz w:val="24"/>
+          <w:szCs w:val="24"/>
+          <w:lang w:val="fr-FR"/>
+        </w:rPr>
+        <w:t xml:space="preserve"> : Hébergement sur </w:t>
       </w:r>
       <w:proofErr w:type="spellStart"/>
       <w:r>
@@ -3272,8 +1692,9 @@
           <w:rFonts w:ascii="Times New Roman" w:eastAsia="Times New Roman" w:hAnsi="Times New Roman" w:cs="Times New Roman"/>
           <w:sz w:val="24"/>
           <w:szCs w:val="24"/>
-        </w:rPr>
-        <w:t>Hébergement</w:t>
+          <w:lang w:val="fr-FR"/>
+        </w:rPr>
+        <w:t>Netlify</w:t>
       </w:r>
       <w:proofErr w:type="spellEnd"/>
       <w:r>
@@ -3281,8 +1702,9 @@
           <w:rFonts w:ascii="Times New Roman" w:eastAsia="Times New Roman" w:hAnsi="Times New Roman" w:cs="Times New Roman"/>
           <w:sz w:val="24"/>
           <w:szCs w:val="24"/>
-        </w:rPr>
-        <w:t xml:space="preserve"> sur </w:t>
+          <w:lang w:val="fr-FR"/>
+        </w:rPr>
+        <w:t xml:space="preserve"> ou </w:t>
       </w:r>
       <w:proofErr w:type="spellStart"/>
       <w:r>
@@ -3290,8 +1712,9 @@
           <w:rFonts w:ascii="Times New Roman" w:eastAsia="Times New Roman" w:hAnsi="Times New Roman" w:cs="Times New Roman"/>
           <w:sz w:val="24"/>
           <w:szCs w:val="24"/>
-        </w:rPr>
-        <w:t>Netlify</w:t>
+          <w:lang w:val="fr-FR"/>
+        </w:rPr>
+        <w:t>Vercel</w:t>
       </w:r>
       <w:proofErr w:type="spellEnd"/>
       <w:r>
@@ -3299,42 +1722,7 @@
           <w:rFonts w:ascii="Times New Roman" w:eastAsia="Times New Roman" w:hAnsi="Times New Roman" w:cs="Times New Roman"/>
           <w:sz w:val="24"/>
           <w:szCs w:val="24"/>
-        </w:rPr>
-        <w:t xml:space="preserve"> </w:t>
-      </w:r>
-      <w:proofErr w:type="spellStart"/>
-      <w:r>
-        <w:rPr>
-          <w:rFonts w:ascii="Times New Roman" w:eastAsia="Times New Roman" w:hAnsi="Times New Roman" w:cs="Times New Roman"/>
-          <w:sz w:val="24"/>
-          <w:szCs w:val="24"/>
-        </w:rPr>
-        <w:t>ou</w:t>
-      </w:r>
-      <w:proofErr w:type="spellEnd"/>
-      <w:r>
-        <w:rPr>
-          <w:rFonts w:ascii="Times New Roman" w:eastAsia="Times New Roman" w:hAnsi="Times New Roman" w:cs="Times New Roman"/>
-          <w:sz w:val="24"/>
-          <w:szCs w:val="24"/>
-        </w:rPr>
-        <w:t xml:space="preserve"> </w:t>
-      </w:r>
-      <w:proofErr w:type="spellStart"/>
-      <w:r>
-        <w:rPr>
-          <w:rFonts w:ascii="Times New Roman" w:eastAsia="Times New Roman" w:hAnsi="Times New Roman" w:cs="Times New Roman"/>
-          <w:sz w:val="24"/>
-          <w:szCs w:val="24"/>
-        </w:rPr>
-        <w:t>Vercel</w:t>
-      </w:r>
-      <w:proofErr w:type="spellEnd"/>
-      <w:r>
-        <w:rPr>
-          <w:rFonts w:ascii="Times New Roman" w:eastAsia="Times New Roman" w:hAnsi="Times New Roman" w:cs="Times New Roman"/>
-          <w:sz w:val="24"/>
-          <w:szCs w:val="24"/>
+          <w:lang w:val="fr-FR"/>
         </w:rPr>
         <w:t>.</w:t>
       </w:r>
@@ -3359,72 +1747,18 @@
           <w:bCs/>
           <w:sz w:val="24"/>
           <w:szCs w:val="24"/>
-        </w:rPr>
-        <w:t xml:space="preserve">Base de </w:t>
-      </w:r>
-      <w:proofErr w:type="spellStart"/>
-      <w:proofErr w:type="gramStart"/>
-      <w:r>
-        <w:rPr>
-          <w:rFonts w:ascii="Times New Roman" w:eastAsia="Times New Roman" w:hAnsi="Times New Roman" w:cs="Times New Roman"/>
-          <w:b/>
-          <w:bCs/>
-          <w:sz w:val="24"/>
-          <w:szCs w:val="24"/>
-        </w:rPr>
-        <w:t>Données</w:t>
-      </w:r>
-      <w:proofErr w:type="spellEnd"/>
-      <w:r>
-        <w:rPr>
-          <w:rFonts w:ascii="Times New Roman" w:eastAsia="Times New Roman" w:hAnsi="Times New Roman" w:cs="Times New Roman"/>
-          <w:sz w:val="24"/>
-          <w:szCs w:val="24"/>
-        </w:rPr>
-        <w:t xml:space="preserve"> :</w:t>
-      </w:r>
-      <w:proofErr w:type="gramEnd"/>
-      <w:r>
-        <w:rPr>
-          <w:rFonts w:ascii="Times New Roman" w:eastAsia="Times New Roman" w:hAnsi="Times New Roman" w:cs="Times New Roman"/>
-          <w:sz w:val="24"/>
-          <w:szCs w:val="24"/>
-        </w:rPr>
-        <w:t xml:space="preserve"> </w:t>
-      </w:r>
-      <w:r>
-        <w:rPr>
-          <w:rFonts w:ascii="Times New Roman" w:eastAsia="Times New Roman" w:hAnsi="Times New Roman" w:cs="Times New Roman"/>
-          <w:sz w:val="24"/>
-          <w:szCs w:val="24"/>
-        </w:rPr>
-        <w:t>MY</w:t>
-      </w:r>
-      <w:r>
-        <w:rPr>
-          <w:rFonts w:ascii="Times New Roman" w:eastAsia="Times New Roman" w:hAnsi="Times New Roman" w:cs="Times New Roman"/>
-          <w:sz w:val="24"/>
-          <w:szCs w:val="24"/>
-        </w:rPr>
-        <w:t>SQL (</w:t>
-      </w:r>
-      <w:proofErr w:type="spellStart"/>
-      <w:r>
-        <w:rPr>
-          <w:rFonts w:ascii="Times New Roman" w:eastAsia="Times New Roman" w:hAnsi="Times New Roman" w:cs="Times New Roman"/>
-          <w:sz w:val="24"/>
-          <w:szCs w:val="24"/>
-        </w:rPr>
-        <w:t>hébergée</w:t>
-      </w:r>
-      <w:proofErr w:type="spellEnd"/>
-      <w:r>
-        <w:rPr>
-          <w:rFonts w:ascii="Times New Roman" w:eastAsia="Times New Roman" w:hAnsi="Times New Roman" w:cs="Times New Roman"/>
-          <w:sz w:val="24"/>
-          <w:szCs w:val="24"/>
-        </w:rPr>
-        <w:t xml:space="preserve"> sur le cloud, ex. </w:t>
+          <w:lang w:val="fr-FR"/>
+        </w:rPr>
+        <w:t>Base de Données</w:t>
+      </w:r>
+      <w:r>
+        <w:rPr>
+          <w:rFonts w:ascii="Times New Roman" w:eastAsia="Times New Roman" w:hAnsi="Times New Roman" w:cs="Times New Roman"/>
+          <w:sz w:val="24"/>
+          <w:szCs w:val="24"/>
+          <w:lang w:val="fr-FR"/>
+        </w:rPr>
+        <w:t xml:space="preserve"> : MYSQL (hébergée sur le cloud, ex. </w:t>
       </w:r>
       <w:proofErr w:type="spellStart"/>
       <w:r>
@@ -3491,15 +1825,37 @@
           <w:rFonts w:ascii="Times New Roman" w:eastAsia="Times New Roman" w:hAnsi="Times New Roman" w:cs="Times New Roman"/>
           <w:sz w:val="24"/>
           <w:szCs w:val="24"/>
-        </w:rPr>
-      </w:pPr>
-      <w:r>
-        <w:rPr>
-          <w:rFonts w:ascii="Times New Roman" w:eastAsia="Times New Roman" w:hAnsi="Times New Roman" w:cs="Times New Roman"/>
-          <w:sz w:val="24"/>
-          <w:szCs w:val="24"/>
-        </w:rPr>
-        <w:t>Code source pour le front-end (GitHub repository).</w:t>
+          <w:lang w:val="fr-FR"/>
+        </w:rPr>
+      </w:pPr>
+      <w:r>
+        <w:rPr>
+          <w:rFonts w:ascii="Times New Roman" w:eastAsia="Times New Roman" w:hAnsi="Times New Roman" w:cs="Times New Roman"/>
+          <w:sz w:val="24"/>
+          <w:szCs w:val="24"/>
+          <w:lang w:val="fr-FR"/>
+        </w:rPr>
+        <w:t xml:space="preserve">Code source pour le front-end (GitHub </w:t>
+      </w:r>
+      <w:proofErr w:type="spellStart"/>
+      <w:r>
+        <w:rPr>
+          <w:rFonts w:ascii="Times New Roman" w:eastAsia="Times New Roman" w:hAnsi="Times New Roman" w:cs="Times New Roman"/>
+          <w:sz w:val="24"/>
+          <w:szCs w:val="24"/>
+          <w:lang w:val="fr-FR"/>
+        </w:rPr>
+        <w:t>repository</w:t>
+      </w:r>
+      <w:proofErr w:type="spellEnd"/>
+      <w:r>
+        <w:rPr>
+          <w:rFonts w:ascii="Times New Roman" w:eastAsia="Times New Roman" w:hAnsi="Times New Roman" w:cs="Times New Roman"/>
+          <w:sz w:val="24"/>
+          <w:szCs w:val="24"/>
+          <w:lang w:val="fr-FR"/>
+        </w:rPr>
+        <w:t>).</w:t>
       </w:r>
     </w:p>
     <w:p>
@@ -4064,69 +2420,17 @@
           <w:rFonts w:ascii="Times New Roman" w:eastAsia="Times New Roman" w:hAnsi="Times New Roman" w:cs="Times New Roman"/>
           <w:sz w:val="24"/>
           <w:szCs w:val="24"/>
-        </w:rPr>
-      </w:pPr>
-      <w:r>
-        <w:rPr>
-          <w:rFonts w:ascii="Times New Roman" w:eastAsia="Times New Roman" w:hAnsi="Times New Roman" w:cs="Times New Roman"/>
-          <w:sz w:val="24"/>
-          <w:szCs w:val="24"/>
-        </w:rPr>
-        <w:t xml:space="preserve">Interface </w:t>
-      </w:r>
-      <w:proofErr w:type="spellStart"/>
-      <w:r>
-        <w:rPr>
-          <w:rFonts w:ascii="Times New Roman" w:eastAsia="Times New Roman" w:hAnsi="Times New Roman" w:cs="Times New Roman"/>
-          <w:sz w:val="24"/>
-          <w:szCs w:val="24"/>
-        </w:rPr>
-        <w:t>utilisateur</w:t>
-      </w:r>
-      <w:proofErr w:type="spellEnd"/>
-      <w:r>
-        <w:rPr>
-          <w:rFonts w:ascii="Times New Roman" w:eastAsia="Times New Roman" w:hAnsi="Times New Roman" w:cs="Times New Roman"/>
-          <w:sz w:val="24"/>
-          <w:szCs w:val="24"/>
-        </w:rPr>
-        <w:t xml:space="preserve"> responsive </w:t>
-      </w:r>
-      <w:proofErr w:type="gramStart"/>
-      <w:r>
-        <w:rPr>
-          <w:rFonts w:ascii="Times New Roman" w:eastAsia="Times New Roman" w:hAnsi="Times New Roman" w:cs="Times New Roman"/>
-          <w:sz w:val="24"/>
-          <w:szCs w:val="24"/>
-        </w:rPr>
-        <w:t>et</w:t>
-      </w:r>
-      <w:proofErr w:type="gramEnd"/>
-      <w:r>
-        <w:rPr>
-          <w:rFonts w:ascii="Times New Roman" w:eastAsia="Times New Roman" w:hAnsi="Times New Roman" w:cs="Times New Roman"/>
-          <w:sz w:val="24"/>
-          <w:szCs w:val="24"/>
-        </w:rPr>
-        <w:t xml:space="preserve"> </w:t>
-      </w:r>
-      <w:proofErr w:type="spellStart"/>
-      <w:r>
-        <w:rPr>
-          <w:rFonts w:ascii="Times New Roman" w:eastAsia="Times New Roman" w:hAnsi="Times New Roman" w:cs="Times New Roman"/>
-          <w:sz w:val="24"/>
-          <w:szCs w:val="24"/>
-        </w:rPr>
-        <w:t>fonctionnelle</w:t>
-      </w:r>
-      <w:proofErr w:type="spellEnd"/>
-      <w:r>
-        <w:rPr>
-          <w:rFonts w:ascii="Times New Roman" w:eastAsia="Times New Roman" w:hAnsi="Times New Roman" w:cs="Times New Roman"/>
-          <w:sz w:val="24"/>
-          <w:szCs w:val="24"/>
-        </w:rPr>
-        <w:t>.</w:t>
+          <w:lang w:val="fr-FR"/>
+        </w:rPr>
+      </w:pPr>
+      <w:r>
+        <w:rPr>
+          <w:rFonts w:ascii="Times New Roman" w:eastAsia="Times New Roman" w:hAnsi="Times New Roman" w:cs="Times New Roman"/>
+          <w:sz w:val="24"/>
+          <w:szCs w:val="24"/>
+          <w:lang w:val="fr-FR"/>
+        </w:rPr>
+        <w:t>Interface utilisateur responsive et fonctionnelle.</w:t>
       </w:r>
     </w:p>
     <w:p>
@@ -4140,79 +2444,17 @@
           <w:rFonts w:ascii="Times New Roman" w:eastAsia="Times New Roman" w:hAnsi="Times New Roman" w:cs="Times New Roman"/>
           <w:sz w:val="24"/>
           <w:szCs w:val="24"/>
-        </w:rPr>
-      </w:pPr>
-      <w:proofErr w:type="spellStart"/>
-      <w:r>
-        <w:rPr>
-          <w:rFonts w:ascii="Times New Roman" w:eastAsia="Times New Roman" w:hAnsi="Times New Roman" w:cs="Times New Roman"/>
-          <w:sz w:val="24"/>
-          <w:szCs w:val="24"/>
-        </w:rPr>
-        <w:t>Toutes</w:t>
-      </w:r>
-      <w:proofErr w:type="spellEnd"/>
-      <w:r>
-        <w:rPr>
-          <w:rFonts w:ascii="Times New Roman" w:eastAsia="Times New Roman" w:hAnsi="Times New Roman" w:cs="Times New Roman"/>
-          <w:sz w:val="24"/>
-          <w:szCs w:val="24"/>
-        </w:rPr>
-        <w:t xml:space="preserve"> les </w:t>
-      </w:r>
-      <w:proofErr w:type="spellStart"/>
-      <w:r>
-        <w:rPr>
-          <w:rFonts w:ascii="Times New Roman" w:eastAsia="Times New Roman" w:hAnsi="Times New Roman" w:cs="Times New Roman"/>
-          <w:sz w:val="24"/>
-          <w:szCs w:val="24"/>
-        </w:rPr>
-        <w:t>fonctionnalités</w:t>
-      </w:r>
-      <w:proofErr w:type="spellEnd"/>
-      <w:r>
-        <w:rPr>
-          <w:rFonts w:ascii="Times New Roman" w:eastAsia="Times New Roman" w:hAnsi="Times New Roman" w:cs="Times New Roman"/>
-          <w:sz w:val="24"/>
-          <w:szCs w:val="24"/>
-        </w:rPr>
-        <w:t xml:space="preserve"> du cahier des charges </w:t>
-      </w:r>
-      <w:proofErr w:type="spellStart"/>
-      <w:r>
-        <w:rPr>
-          <w:rFonts w:ascii="Times New Roman" w:eastAsia="Times New Roman" w:hAnsi="Times New Roman" w:cs="Times New Roman"/>
-          <w:sz w:val="24"/>
-          <w:szCs w:val="24"/>
-        </w:rPr>
-        <w:t>sont</w:t>
-      </w:r>
-      <w:proofErr w:type="spellEnd"/>
-      <w:r>
-        <w:rPr>
-          <w:rFonts w:ascii="Times New Roman" w:eastAsia="Times New Roman" w:hAnsi="Times New Roman" w:cs="Times New Roman"/>
-          <w:sz w:val="24"/>
-          <w:szCs w:val="24"/>
-        </w:rPr>
-        <w:t xml:space="preserve"> </w:t>
-      </w:r>
-      <w:proofErr w:type="spellStart"/>
-      <w:r>
-        <w:rPr>
-          <w:rFonts w:ascii="Times New Roman" w:eastAsia="Times New Roman" w:hAnsi="Times New Roman" w:cs="Times New Roman"/>
-          <w:sz w:val="24"/>
-          <w:szCs w:val="24"/>
-        </w:rPr>
-        <w:t>implémentées</w:t>
-      </w:r>
-      <w:proofErr w:type="spellEnd"/>
-      <w:r>
-        <w:rPr>
-          <w:rFonts w:ascii="Times New Roman" w:eastAsia="Times New Roman" w:hAnsi="Times New Roman" w:cs="Times New Roman"/>
-          <w:sz w:val="24"/>
-          <w:szCs w:val="24"/>
-        </w:rPr>
-        <w:t>.</w:t>
+          <w:lang w:val="fr-FR"/>
+        </w:rPr>
+      </w:pPr>
+      <w:r>
+        <w:rPr>
+          <w:rFonts w:ascii="Times New Roman" w:eastAsia="Times New Roman" w:hAnsi="Times New Roman" w:cs="Times New Roman"/>
+          <w:sz w:val="24"/>
+          <w:szCs w:val="24"/>
+          <w:lang w:val="fr-FR"/>
+        </w:rPr>
+        <w:t>Toutes les fonctionnalités du cahier des charges sont implémentées.</w:t>
       </w:r>
     </w:p>
     <w:p>
@@ -4226,87 +2468,17 @@
           <w:rFonts w:ascii="Times New Roman" w:eastAsia="Times New Roman" w:hAnsi="Times New Roman" w:cs="Times New Roman"/>
           <w:sz w:val="24"/>
           <w:szCs w:val="24"/>
-        </w:rPr>
-      </w:pPr>
-      <w:r>
-        <w:rPr>
-          <w:rFonts w:ascii="Times New Roman" w:eastAsia="Times New Roman" w:hAnsi="Times New Roman" w:cs="Times New Roman"/>
-          <w:sz w:val="24"/>
-          <w:szCs w:val="24"/>
-        </w:rPr>
-        <w:t xml:space="preserve">Tests </w:t>
-      </w:r>
-      <w:proofErr w:type="spellStart"/>
-      <w:r>
-        <w:rPr>
-          <w:rFonts w:ascii="Times New Roman" w:eastAsia="Times New Roman" w:hAnsi="Times New Roman" w:cs="Times New Roman"/>
-          <w:sz w:val="24"/>
-          <w:szCs w:val="24"/>
-        </w:rPr>
-        <w:t>d'intégration</w:t>
-      </w:r>
-      <w:proofErr w:type="spellEnd"/>
-      <w:r>
-        <w:rPr>
-          <w:rFonts w:ascii="Times New Roman" w:eastAsia="Times New Roman" w:hAnsi="Times New Roman" w:cs="Times New Roman"/>
-          <w:sz w:val="24"/>
-          <w:szCs w:val="24"/>
-        </w:rPr>
-        <w:t xml:space="preserve"> </w:t>
-      </w:r>
-      <w:proofErr w:type="gramStart"/>
-      <w:r>
-        <w:rPr>
-          <w:rFonts w:ascii="Times New Roman" w:eastAsia="Times New Roman" w:hAnsi="Times New Roman" w:cs="Times New Roman"/>
-          <w:sz w:val="24"/>
-          <w:szCs w:val="24"/>
-        </w:rPr>
-        <w:t>et</w:t>
-      </w:r>
-      <w:proofErr w:type="gramEnd"/>
-      <w:r>
-        <w:rPr>
-          <w:rFonts w:ascii="Times New Roman" w:eastAsia="Times New Roman" w:hAnsi="Times New Roman" w:cs="Times New Roman"/>
-          <w:sz w:val="24"/>
-          <w:szCs w:val="24"/>
-        </w:rPr>
-        <w:t xml:space="preserve"> </w:t>
-      </w:r>
-      <w:proofErr w:type="spellStart"/>
-      <w:r>
-        <w:rPr>
-          <w:rFonts w:ascii="Times New Roman" w:eastAsia="Times New Roman" w:hAnsi="Times New Roman" w:cs="Times New Roman"/>
-          <w:sz w:val="24"/>
-          <w:szCs w:val="24"/>
-        </w:rPr>
-        <w:t>unitaires</w:t>
-      </w:r>
-      <w:proofErr w:type="spellEnd"/>
-      <w:r>
-        <w:rPr>
-          <w:rFonts w:ascii="Times New Roman" w:eastAsia="Times New Roman" w:hAnsi="Times New Roman" w:cs="Times New Roman"/>
-          <w:sz w:val="24"/>
-          <w:szCs w:val="24"/>
-        </w:rPr>
-        <w:t xml:space="preserve"> </w:t>
-      </w:r>
-      <w:proofErr w:type="spellStart"/>
-      <w:r>
-        <w:rPr>
-          <w:rFonts w:ascii="Times New Roman" w:eastAsia="Times New Roman" w:hAnsi="Times New Roman" w:cs="Times New Roman"/>
-          <w:sz w:val="24"/>
-          <w:szCs w:val="24"/>
-        </w:rPr>
-        <w:t>réussis</w:t>
-      </w:r>
-      <w:proofErr w:type="spellEnd"/>
-      <w:r>
-        <w:rPr>
-          <w:rFonts w:ascii="Times New Roman" w:eastAsia="Times New Roman" w:hAnsi="Times New Roman" w:cs="Times New Roman"/>
-          <w:sz w:val="24"/>
-          <w:szCs w:val="24"/>
-        </w:rPr>
-        <w:t>.</w:t>
+          <w:lang w:val="fr-FR"/>
+        </w:rPr>
+      </w:pPr>
+      <w:r>
+        <w:rPr>
+          <w:rFonts w:ascii="Times New Roman" w:eastAsia="Times New Roman" w:hAnsi="Times New Roman" w:cs="Times New Roman"/>
+          <w:sz w:val="24"/>
+          <w:szCs w:val="24"/>
+          <w:lang w:val="fr-FR"/>
+        </w:rPr>
+        <w:t>Tests d'intégration et unitaires réussis.</w:t>
       </w:r>
     </w:p>
     <w:p>
@@ -4349,7 +2521,85 @@
         <w:t>.</w:t>
       </w:r>
     </w:p>
-    <w:p/>
+    <w:p>
+      <w:pPr>
+        <w:rPr>
+          <w:sz w:val="28"/>
+          <w:szCs w:val="28"/>
+        </w:rPr>
+      </w:pPr>
+    </w:p>
+    <w:p>
+      <w:pPr>
+        <w:rPr>
+          <w:sz w:val="28"/>
+          <w:szCs w:val="28"/>
+        </w:rPr>
+      </w:pPr>
+      <w:r>
+        <w:rPr>
+          <w:sz w:val="28"/>
+          <w:szCs w:val="28"/>
+        </w:rPr>
+        <w:lastRenderedPageBreak/>
+        <w:t>Diagram</w:t>
+      </w:r>
+      <w:r>
+        <w:rPr>
+          <w:sz w:val="28"/>
+          <w:szCs w:val="28"/>
+        </w:rPr>
+        <w:t xml:space="preserve"> de Sequence</w:t>
+      </w:r>
+    </w:p>
+    <w:p>
+      <w:pPr>
+        <w:rPr>
+          <w:sz w:val="28"/>
+          <w:szCs w:val="28"/>
+        </w:rPr>
+      </w:pPr>
+      <w:bookmarkStart w:id="0" w:name="_GoBack"/>
+      <w:bookmarkEnd w:id="0"/>
+    </w:p>
+    <w:p>
+      <w:pPr>
+        <w:rPr>
+          <w:sz w:val="28"/>
+          <w:szCs w:val="28"/>
+        </w:rPr>
+      </w:pPr>
+      <w:r>
+        <w:rPr>
+          <w:sz w:val="28"/>
+          <w:szCs w:val="28"/>
+        </w:rPr>
+        <w:pict>
+          <v:shapetype id="_x0000_t75" coordsize="21600,21600" o:spt="75" o:preferrelative="t" path="m@4@5l@4@11@9@11@9@5xe" filled="f" stroked="f">
+            <v:stroke joinstyle="miter"/>
+            <v:formulas>
+              <v:f eqn="if lineDrawn pixelLineWidth 0"/>
+              <v:f eqn="sum @0 1 0"/>
+              <v:f eqn="sum 0 0 @1"/>
+              <v:f eqn="prod @2 1 2"/>
+              <v:f eqn="prod @3 21600 pixelWidth"/>
+              <v:f eqn="prod @3 21600 pixelHeight"/>
+              <v:f eqn="sum @0 0 1"/>
+              <v:f eqn="prod @6 1 2"/>
+              <v:f eqn="prod @7 21600 pixelWidth"/>
+              <v:f eqn="sum @8 21600 0"/>
+              <v:f eqn="prod @7 21600 pixelHeight"/>
+              <v:f eqn="sum @10 21600 0"/>
+            </v:formulas>
+            <v:path o:extrusionok="f" gradientshapeok="t" o:connecttype="rect"/>
+            <o:lock v:ext="edit" aspectratio="t"/>
+          </v:shapetype>
+          <v:shape id="_x0000_i1025" type="#_x0000_t75" style="width:468pt;height:280.5pt">
+            <v:imagedata r:id="rId5" o:title="Capture d’écran 2025-01-22 043030"/>
+          </v:shape>
+        </w:pict>
+      </w:r>
+    </w:p>
     <w:sectPr>
       <w:pgSz w:w="12240" w:h="15840"/>
       <w:pgMar w:top="1440" w:right="1440" w:bottom="1440" w:left="1440" w:header="720" w:footer="720" w:gutter="0"/>
@@ -6500,6 +4750,7 @@
   <w:style w:type="character" w:default="1" w:styleId="DefaultParagraphFont">
     <w:name w:val="Default Paragraph Font"/>
     <w:uiPriority w:val="1"/>
+    <w:semiHidden/>
     <w:unhideWhenUsed/>
   </w:style>
   <w:style w:type="table" w:default="1" w:styleId="TableNormal">

</xml_diff>